<commit_message>
Add thuctapCNPM and lab
</commit_message>
<xml_diff>
--- a/Ki2Nam3/MatMa/Lab_sol/Lab2.docx
+++ b/Ki2Nam3/MatMa/Lab_sol/Lab2.docx
@@ -77,7 +77,7 @@
                         <pic:cNvPicPr/>
                       </pic:nvPicPr>
                       <pic:blipFill>
-                        <a:blip r:embed="rId8">
+                        <a:blip r:embed="rId9">
                           <a:extLst>
                             <a:ext uri="{28A0092B-C50C-407E-A947-70E740481C1C}">
                               <a14:useLocalDpi xmlns:a14="http://schemas.microsoft.com/office/drawing/2010/main" val="0"/>
@@ -462,11 +462,7 @@
               </mc:Choice>
               <mc:Fallback>
                 <w:pict>
-                  <v:shapetype w14:anchorId="367B034A" id="_x0000_t202" coordsize="21600,21600" o:spt="202" path="m0,0l0,21600,21600,21600,21600,0xe">
-                    <v:stroke joinstyle="miter"/>
-                    <v:path gradientshapeok="t" o:connecttype="rect"/>
-                  </v:shapetype>
-                  <v:shape id="Text Box 154" o:spid="_x0000_s1027" type="#_x0000_t202" style="position:absolute;margin-left:17.7pt;margin-top:365.9pt;width:8in;height:159.25pt;z-index:251662336;visibility:visible;mso-wrap-style:square;mso-width-percent:941;mso-height-percent:0;mso-wrap-distance-left:9pt;mso-wrap-distance-top:0;mso-wrap-distance-right:9pt;mso-wrap-distance-bottom:0;mso-position-horizontal:absolute;mso-position-horizontal-relative:page;mso-position-vertical:absolute;mso-position-vertical-relative:page;mso-width-percent:941;mso-height-percent:0;mso-width-relative:page;mso-height-relative:page;v-text-anchor:bottom" o:gfxdata="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" filled="f" stroked="f" strokeweight=".5pt">
+                  <v:shape w14:anchorId="367B034A" id="Text Box 154" o:spid="_x0000_s1027" type="#_x0000_t202" style="position:absolute;margin-left:17.7pt;margin-top:365.9pt;width:8in;height:159.25pt;z-index:251662336;visibility:visible;mso-wrap-style:square;mso-width-percent:941;mso-height-percent:0;mso-wrap-distance-left:9pt;mso-wrap-distance-top:0;mso-wrap-distance-right:9pt;mso-wrap-distance-bottom:0;mso-position-horizontal:absolute;mso-position-horizontal-relative:page;mso-position-vertical:absolute;mso-position-vertical-relative:page;mso-width-percent:941;mso-height-percent:0;mso-width-relative:page;mso-height-relative:page;v-text-anchor:bottom" o:gfxdata="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" filled="f" stroked="f" strokeweight=".5pt">
                     <v:textbox inset="126pt,0,54pt,0">
                       <w:txbxContent>
                         <w:p>
@@ -583,6 +579,8 @@
         </w:rPr>
         <w:t>Exercise 1.</w:t>
       </w:r>
+      <w:bookmarkStart w:id="0" w:name="_GoBack"/>
+      <w:bookmarkEnd w:id="0"/>
     </w:p>
     <w:p>
       <w:pPr>
@@ -645,13 +643,3687 @@
       </w:r>
     </w:p>
     <w:p>
-      <w:bookmarkStart w:id="0" w:name="_GoBack"/>
+      <w:pPr>
+        <w:rPr>
+          <w:rFonts w:ascii="MS Mincho" w:eastAsia="MS Mincho" w:hAnsi="MS Mincho" w:cs="MS Mincho"/>
+        </w:rPr>
+      </w:pPr>
+      <w:r>
+        <w:t>Part a. Derive K1, the first round key.</w:t>
+      </w:r>
+      <w:r>
+        <w:rPr>
+          <w:rFonts w:ascii="MS Mincho" w:eastAsia="MS Mincho" w:hAnsi="MS Mincho" w:cs="MS Mincho"/>
+        </w:rPr>
+        <w:t> +</w:t>
+      </w:r>
+    </w:p>
+    <w:p>
+      <w:r>
+        <w:t xml:space="preserve">K = </w:t>
+      </w:r>
+      <w:r>
+        <w:t>0000 0001 0010 0011 0100 0101 0110 0111</w:t>
+      </w:r>
+      <w:r>
+        <w:t xml:space="preserve"> </w:t>
+      </w:r>
+      <w:r>
+        <w:t>1000 1001 1010 1011 1100 1101 1110 1111</w:t>
+      </w:r>
+    </w:p>
+    <w:p>
+      <w:pPr>
+        <w:widowControl w:val="0"/>
+        <w:autoSpaceDE w:val="0"/>
+        <w:autoSpaceDN w:val="0"/>
+        <w:adjustRightInd w:val="0"/>
+        <w:spacing w:after="240" w:line="280" w:lineRule="atLeast"/>
+        <w:jc w:val="center"/>
+        <w:rPr>
+          <w:rFonts w:ascii="Times" w:hAnsi="Times" w:cs="Times"/>
+          <w:color w:val="000000"/>
+        </w:rPr>
+      </w:pPr>
+      <w:r>
+        <w:rPr>
+          <w:rFonts w:ascii="Times" w:hAnsi="Times" w:cs="Times"/>
+          <w:noProof/>
+          <w:color w:val="000000"/>
+        </w:rPr>
+        <w:drawing>
+          <wp:inline distT="0" distB="0" distL="0" distR="0" wp14:anchorId="2EB1DC2C" wp14:editId="5B732F71">
+            <wp:extent cx="4178300" cy="2235200"/>
+            <wp:effectExtent l="0" t="0" r="12700" b="0"/>
+            <wp:docPr id="1" name="Picture 1"/>
+            <wp:cNvGraphicFramePr>
+              <a:graphicFrameLocks xmlns:a="http://schemas.openxmlformats.org/drawingml/2006/main" noChangeAspect="1"/>
+            </wp:cNvGraphicFramePr>
+            <a:graphic xmlns:a="http://schemas.openxmlformats.org/drawingml/2006/main">
+              <a:graphicData uri="http://schemas.openxmlformats.org/drawingml/2006/picture">
+                <pic:pic xmlns:pic="http://schemas.openxmlformats.org/drawingml/2006/picture">
+                  <pic:nvPicPr>
+                    <pic:cNvPr id="1" name="Screen Shot 2019-02-21 at 09.24.43.png"/>
+                    <pic:cNvPicPr/>
+                  </pic:nvPicPr>
+                  <pic:blipFill>
+                    <a:blip r:embed="rId10">
+                      <a:extLst>
+                        <a:ext uri="{28A0092B-C50C-407E-A947-70E740481C1C}">
+                          <a14:useLocalDpi xmlns:a14="http://schemas.microsoft.com/office/drawing/2010/main" val="0"/>
+                        </a:ext>
+                      </a:extLst>
+                    </a:blip>
+                    <a:stretch>
+                      <a:fillRect/>
+                    </a:stretch>
+                  </pic:blipFill>
+                  <pic:spPr>
+                    <a:xfrm>
+                      <a:off x="0" y="0"/>
+                      <a:ext cx="4178300" cy="2235200"/>
+                    </a:xfrm>
+                    <a:prstGeom prst="rect">
+                      <a:avLst/>
+                    </a:prstGeom>
+                  </pic:spPr>
+                </pic:pic>
+              </a:graphicData>
+            </a:graphic>
+          </wp:inline>
+        </w:drawing>
+      </w:r>
+    </w:p>
+    <w:p>
+      <w:r>
+        <w:t>Follow the table PC-1, we have:</w:t>
+      </w:r>
+    </w:p>
+    <w:p>
+      <w:pPr>
+        <w:rPr>
+          <w:b/>
+        </w:rPr>
+      </w:pPr>
+      <w:r>
+        <w:rPr>
+          <w:b/>
+        </w:rPr>
+        <w:t>K+ =</w:t>
+      </w:r>
+      <w:r>
+        <w:rPr>
+          <w:b/>
+        </w:rPr>
+        <w:t xml:space="preserve"> </w:t>
+      </w:r>
+      <w:r>
+        <w:rPr>
+          <w:rFonts w:hint="eastAsia"/>
+          <w:b/>
+        </w:rPr>
+        <w:t>1111</w:t>
+      </w:r>
+      <w:r>
+        <w:rPr>
+          <w:b/>
+        </w:rPr>
+        <w:t xml:space="preserve"> </w:t>
+      </w:r>
+      <w:r>
+        <w:rPr>
+          <w:rFonts w:hint="eastAsia"/>
+          <w:b/>
+        </w:rPr>
+        <w:t>000</w:t>
+      </w:r>
+      <w:r>
+        <w:rPr>
+          <w:rFonts w:hint="eastAsia"/>
+          <w:b/>
+        </w:rPr>
+        <w:t>0</w:t>
+      </w:r>
+      <w:r>
+        <w:rPr>
+          <w:b/>
+        </w:rPr>
+        <w:t xml:space="preserve"> </w:t>
+      </w:r>
+      <w:r>
+        <w:rPr>
+          <w:rFonts w:hint="eastAsia"/>
+          <w:b/>
+        </w:rPr>
+        <w:t>1100</w:t>
+      </w:r>
+      <w:r>
+        <w:rPr>
+          <w:b/>
+        </w:rPr>
+        <w:t xml:space="preserve"> </w:t>
+      </w:r>
+      <w:r>
+        <w:rPr>
+          <w:rFonts w:hint="eastAsia"/>
+          <w:b/>
+        </w:rPr>
+        <w:t>11</w:t>
+      </w:r>
+      <w:r>
+        <w:rPr>
+          <w:rFonts w:hint="eastAsia"/>
+          <w:b/>
+        </w:rPr>
+        <w:t>00</w:t>
+      </w:r>
+      <w:r>
+        <w:rPr>
+          <w:b/>
+        </w:rPr>
+        <w:t xml:space="preserve"> </w:t>
+      </w:r>
+      <w:r>
+        <w:rPr>
+          <w:rFonts w:hint="eastAsia"/>
+          <w:b/>
+        </w:rPr>
+        <w:t>1010</w:t>
+      </w:r>
+      <w:r>
+        <w:rPr>
+          <w:b/>
+        </w:rPr>
+        <w:t xml:space="preserve"> </w:t>
+      </w:r>
+      <w:r>
+        <w:rPr>
+          <w:rFonts w:hint="eastAsia"/>
+          <w:b/>
+        </w:rPr>
+        <w:t>1</w:t>
+      </w:r>
+      <w:r>
+        <w:rPr>
+          <w:rFonts w:hint="eastAsia"/>
+          <w:b/>
+        </w:rPr>
+        <w:t>010</w:t>
+      </w:r>
+      <w:r>
+        <w:rPr>
+          <w:b/>
+        </w:rPr>
+        <w:t xml:space="preserve"> </w:t>
+      </w:r>
+      <w:r>
+        <w:rPr>
+          <w:rFonts w:hint="eastAsia"/>
+          <w:b/>
+        </w:rPr>
+        <w:t>0000 1010</w:t>
+      </w:r>
+      <w:r>
+        <w:rPr>
+          <w:b/>
+        </w:rPr>
+        <w:t xml:space="preserve"> </w:t>
+      </w:r>
+      <w:r>
+        <w:rPr>
+          <w:rFonts w:hint="eastAsia"/>
+          <w:b/>
+        </w:rPr>
+        <w:t>101</w:t>
+      </w:r>
+      <w:r>
+        <w:rPr>
+          <w:rFonts w:hint="eastAsia"/>
+          <w:b/>
+        </w:rPr>
+        <w:t>0</w:t>
+      </w:r>
+      <w:r>
+        <w:rPr>
+          <w:b/>
+        </w:rPr>
+        <w:t xml:space="preserve"> </w:t>
+      </w:r>
+      <w:r>
+        <w:rPr>
+          <w:rFonts w:hint="eastAsia"/>
+          <w:b/>
+        </w:rPr>
+        <w:t>1100</w:t>
+      </w:r>
+      <w:r>
+        <w:rPr>
+          <w:b/>
+        </w:rPr>
+        <w:t xml:space="preserve"> </w:t>
+      </w:r>
+      <w:r>
+        <w:rPr>
+          <w:rFonts w:hint="eastAsia"/>
+          <w:b/>
+        </w:rPr>
+        <w:t>11</w:t>
+      </w:r>
+      <w:r>
+        <w:rPr>
+          <w:rFonts w:hint="eastAsia"/>
+          <w:b/>
+        </w:rPr>
+        <w:t>00</w:t>
+      </w:r>
+      <w:r>
+        <w:rPr>
+          <w:b/>
+        </w:rPr>
+        <w:t xml:space="preserve"> </w:t>
+      </w:r>
+      <w:r>
+        <w:rPr>
+          <w:rFonts w:hint="eastAsia"/>
+          <w:b/>
+        </w:rPr>
+        <w:t>1111</w:t>
+      </w:r>
+      <w:r>
+        <w:rPr>
+          <w:b/>
+        </w:rPr>
+        <w:t xml:space="preserve"> </w:t>
+      </w:r>
+      <w:r>
+        <w:rPr>
+          <w:rFonts w:hint="eastAsia"/>
+          <w:b/>
+        </w:rPr>
+        <w:t>0</w:t>
+      </w:r>
+      <w:r>
+        <w:rPr>
+          <w:rFonts w:hint="eastAsia"/>
+          <w:b/>
+        </w:rPr>
+        <w:t>000</w:t>
+      </w:r>
+      <w:r>
+        <w:rPr>
+          <w:b/>
+        </w:rPr>
+        <w:t xml:space="preserve"> </w:t>
+      </w:r>
+      <w:r>
+        <w:rPr>
+          <w:rFonts w:hint="eastAsia"/>
+          <w:b/>
+        </w:rPr>
+        <w:t>0000</w:t>
+      </w:r>
+    </w:p>
+    <w:p>
+      <w:r>
+        <w:t>Next, split this key into left and right halves, C0 and D0, where each half has 28 bits.</w:t>
+      </w:r>
+    </w:p>
+    <w:p>
+      <w:pPr>
+        <w:rPr>
+          <w:b/>
+        </w:rPr>
+      </w:pPr>
+      <w:r>
+        <w:rPr>
+          <w:b/>
+        </w:rPr>
+        <w:t>C0 =</w:t>
+      </w:r>
+      <w:r>
+        <w:rPr>
+          <w:b/>
+        </w:rPr>
+        <w:t xml:space="preserve"> </w:t>
+      </w:r>
+      <w:r>
+        <w:rPr>
+          <w:rFonts w:hint="eastAsia"/>
+          <w:b/>
+        </w:rPr>
+        <w:t>1111</w:t>
+      </w:r>
+      <w:r>
+        <w:rPr>
+          <w:b/>
+        </w:rPr>
+        <w:t xml:space="preserve"> </w:t>
+      </w:r>
+      <w:r>
+        <w:rPr>
+          <w:rFonts w:hint="eastAsia"/>
+          <w:b/>
+        </w:rPr>
+        <w:t>0000</w:t>
+      </w:r>
+      <w:r>
+        <w:rPr>
+          <w:b/>
+        </w:rPr>
+        <w:t xml:space="preserve"> </w:t>
+      </w:r>
+      <w:r>
+        <w:rPr>
+          <w:rFonts w:hint="eastAsia"/>
+          <w:b/>
+        </w:rPr>
+        <w:t>1100</w:t>
+      </w:r>
+      <w:r>
+        <w:rPr>
+          <w:b/>
+        </w:rPr>
+        <w:t xml:space="preserve"> </w:t>
+      </w:r>
+      <w:r>
+        <w:rPr>
+          <w:rFonts w:hint="eastAsia"/>
+          <w:b/>
+        </w:rPr>
+        <w:t>1100</w:t>
+      </w:r>
+      <w:r>
+        <w:rPr>
+          <w:b/>
+        </w:rPr>
+        <w:t xml:space="preserve"> </w:t>
+      </w:r>
+      <w:r>
+        <w:rPr>
+          <w:rFonts w:hint="eastAsia"/>
+          <w:b/>
+        </w:rPr>
+        <w:t>1010</w:t>
+      </w:r>
+      <w:r>
+        <w:rPr>
+          <w:b/>
+        </w:rPr>
+        <w:t xml:space="preserve"> </w:t>
+      </w:r>
+      <w:r>
+        <w:rPr>
+          <w:rFonts w:hint="eastAsia"/>
+          <w:b/>
+        </w:rPr>
+        <w:t>1010</w:t>
+      </w:r>
+      <w:r>
+        <w:rPr>
+          <w:b/>
+        </w:rPr>
+        <w:t xml:space="preserve"> </w:t>
+      </w:r>
+      <w:r>
+        <w:rPr>
+          <w:rFonts w:hint="eastAsia"/>
+          <w:b/>
+        </w:rPr>
+        <w:t>0000</w:t>
+      </w:r>
+      <w:r>
+        <w:rPr>
+          <w:b/>
+        </w:rPr>
+        <w:t xml:space="preserve"> </w:t>
+      </w:r>
+    </w:p>
+    <w:p>
+      <w:pPr>
+        <w:rPr>
+          <w:b/>
+        </w:rPr>
+      </w:pPr>
+      <w:r>
+        <w:rPr>
+          <w:b/>
+        </w:rPr>
+        <w:t>D0</w:t>
+      </w:r>
+      <w:r>
+        <w:rPr>
+          <w:b/>
+        </w:rPr>
+        <w:t xml:space="preserve"> = </w:t>
+      </w:r>
+      <w:r>
+        <w:rPr>
+          <w:rFonts w:hint="eastAsia"/>
+          <w:b/>
+        </w:rPr>
+        <w:t>1010</w:t>
+      </w:r>
+      <w:r>
+        <w:rPr>
+          <w:b/>
+        </w:rPr>
+        <w:t xml:space="preserve"> </w:t>
+      </w:r>
+      <w:r>
+        <w:rPr>
+          <w:rFonts w:hint="eastAsia"/>
+          <w:b/>
+        </w:rPr>
+        <w:t>1010</w:t>
+      </w:r>
+      <w:r>
+        <w:rPr>
+          <w:b/>
+        </w:rPr>
+        <w:t xml:space="preserve"> </w:t>
+      </w:r>
+      <w:r>
+        <w:rPr>
+          <w:rFonts w:hint="eastAsia"/>
+          <w:b/>
+        </w:rPr>
+        <w:t>1100</w:t>
+      </w:r>
+      <w:r>
+        <w:rPr>
+          <w:b/>
+        </w:rPr>
+        <w:t xml:space="preserve"> </w:t>
+      </w:r>
+      <w:r>
+        <w:rPr>
+          <w:rFonts w:hint="eastAsia"/>
+          <w:b/>
+        </w:rPr>
+        <w:t>1100</w:t>
+      </w:r>
+      <w:r>
+        <w:rPr>
+          <w:b/>
+        </w:rPr>
+        <w:t xml:space="preserve"> </w:t>
+      </w:r>
+      <w:r>
+        <w:rPr>
+          <w:rFonts w:hint="eastAsia"/>
+          <w:b/>
+        </w:rPr>
+        <w:t>1111</w:t>
+      </w:r>
+      <w:r>
+        <w:rPr>
+          <w:b/>
+        </w:rPr>
+        <w:t xml:space="preserve"> </w:t>
+      </w:r>
+      <w:r>
+        <w:rPr>
+          <w:rFonts w:hint="eastAsia"/>
+          <w:b/>
+        </w:rPr>
+        <w:t>0000</w:t>
+      </w:r>
+      <w:r>
+        <w:rPr>
+          <w:b/>
+        </w:rPr>
+        <w:t xml:space="preserve"> </w:t>
+      </w:r>
+      <w:r>
+        <w:rPr>
+          <w:rFonts w:hint="eastAsia"/>
+          <w:b/>
+        </w:rPr>
+        <w:t>0000</w:t>
+      </w:r>
+    </w:p>
+    <w:p>
+      <w:r>
+        <w:t>To derive K1, we will calculate</w:t>
+      </w:r>
+      <w:r>
+        <w:t xml:space="preserve"> C1, D1 by moving each bit one place to the left of C0 and D0.</w:t>
+      </w:r>
+    </w:p>
+    <w:p>
+      <w:pPr>
+        <w:rPr>
+          <w:b/>
+        </w:rPr>
+      </w:pPr>
+      <w:r>
+        <w:rPr>
+          <w:b/>
+        </w:rPr>
+        <w:t xml:space="preserve">C1 = </w:t>
+      </w:r>
+      <w:r>
+        <w:rPr>
+          <w:rFonts w:hint="eastAsia"/>
+          <w:b/>
+        </w:rPr>
+        <w:t>1110</w:t>
+      </w:r>
+      <w:r>
+        <w:rPr>
+          <w:b/>
+        </w:rPr>
+        <w:t xml:space="preserve"> </w:t>
+      </w:r>
+      <w:r>
+        <w:rPr>
+          <w:rFonts w:hint="eastAsia"/>
+          <w:b/>
+        </w:rPr>
+        <w:t>0001</w:t>
+      </w:r>
+      <w:r>
+        <w:rPr>
+          <w:b/>
+        </w:rPr>
+        <w:t xml:space="preserve"> </w:t>
+      </w:r>
+      <w:r>
+        <w:rPr>
+          <w:rFonts w:hint="eastAsia"/>
+          <w:b/>
+        </w:rPr>
+        <w:t>1001</w:t>
+      </w:r>
+      <w:r>
+        <w:rPr>
+          <w:b/>
+        </w:rPr>
+        <w:t xml:space="preserve"> </w:t>
+      </w:r>
+      <w:r>
+        <w:rPr>
+          <w:rFonts w:hint="eastAsia"/>
+          <w:b/>
+        </w:rPr>
+        <w:t>1001</w:t>
+      </w:r>
+      <w:r>
+        <w:rPr>
+          <w:b/>
+        </w:rPr>
+        <w:t xml:space="preserve"> </w:t>
+      </w:r>
+      <w:r>
+        <w:rPr>
+          <w:rFonts w:hint="eastAsia"/>
+          <w:b/>
+        </w:rPr>
+        <w:t>0101</w:t>
+      </w:r>
+      <w:r>
+        <w:rPr>
+          <w:b/>
+        </w:rPr>
+        <w:t xml:space="preserve"> </w:t>
+      </w:r>
+      <w:r>
+        <w:rPr>
+          <w:rFonts w:hint="eastAsia"/>
+          <w:b/>
+        </w:rPr>
+        <w:t>0100</w:t>
+      </w:r>
+      <w:r>
+        <w:rPr>
+          <w:b/>
+        </w:rPr>
+        <w:t xml:space="preserve"> </w:t>
+      </w:r>
+      <w:r>
+        <w:rPr>
+          <w:rFonts w:hint="eastAsia"/>
+          <w:b/>
+        </w:rPr>
+        <w:t>000</w:t>
+      </w:r>
+      <w:r>
+        <w:rPr>
+          <w:b/>
+        </w:rPr>
+        <w:t>1</w:t>
+      </w:r>
+    </w:p>
+    <w:p>
+      <w:pPr>
+        <w:rPr>
+          <w:b/>
+        </w:rPr>
+      </w:pPr>
+      <w:r>
+        <w:rPr>
+          <w:b/>
+        </w:rPr>
+        <w:t xml:space="preserve">D1 = </w:t>
+      </w:r>
+      <w:r>
+        <w:rPr>
+          <w:rFonts w:hint="eastAsia"/>
+          <w:b/>
+        </w:rPr>
+        <w:t>0101</w:t>
+      </w:r>
+      <w:r>
+        <w:rPr>
+          <w:b/>
+        </w:rPr>
+        <w:t xml:space="preserve"> </w:t>
+      </w:r>
+      <w:r>
+        <w:rPr>
+          <w:rFonts w:hint="eastAsia"/>
+          <w:b/>
+        </w:rPr>
+        <w:t>0101</w:t>
+      </w:r>
+      <w:r>
+        <w:rPr>
+          <w:b/>
+        </w:rPr>
+        <w:t xml:space="preserve"> </w:t>
+      </w:r>
+      <w:r>
+        <w:rPr>
+          <w:rFonts w:hint="eastAsia"/>
+          <w:b/>
+        </w:rPr>
+        <w:t>1001</w:t>
+      </w:r>
+      <w:r>
+        <w:rPr>
+          <w:b/>
+        </w:rPr>
+        <w:t xml:space="preserve"> </w:t>
+      </w:r>
+      <w:r>
+        <w:rPr>
+          <w:rFonts w:hint="eastAsia"/>
+          <w:b/>
+        </w:rPr>
+        <w:t>1001</w:t>
+      </w:r>
+      <w:r>
+        <w:rPr>
+          <w:b/>
+        </w:rPr>
+        <w:t xml:space="preserve"> </w:t>
+      </w:r>
+      <w:r>
+        <w:rPr>
+          <w:rFonts w:hint="eastAsia"/>
+          <w:b/>
+        </w:rPr>
+        <w:t>1110</w:t>
+      </w:r>
+      <w:r>
+        <w:rPr>
+          <w:b/>
+        </w:rPr>
+        <w:t xml:space="preserve"> </w:t>
+      </w:r>
+      <w:r>
+        <w:rPr>
+          <w:rFonts w:hint="eastAsia"/>
+          <w:b/>
+        </w:rPr>
+        <w:t>0000</w:t>
+      </w:r>
+      <w:r>
+        <w:rPr>
+          <w:b/>
+        </w:rPr>
+        <w:t xml:space="preserve"> </w:t>
+      </w:r>
+      <w:r>
+        <w:rPr>
+          <w:rFonts w:hint="eastAsia"/>
+          <w:b/>
+        </w:rPr>
+        <w:t>000</w:t>
+      </w:r>
+      <w:r>
+        <w:rPr>
+          <w:b/>
+        </w:rPr>
+        <w:t>1</w:t>
+      </w:r>
+      <w:r>
+        <w:rPr>
+          <w:b/>
+        </w:rPr>
+        <w:t xml:space="preserve"> </w:t>
+      </w:r>
+    </w:p>
+    <w:p>
+      <w:pPr>
+        <w:rPr>
+          <w:b/>
+        </w:rPr>
+      </w:pPr>
+      <w:r>
+        <w:t xml:space="preserve">We have </w:t>
+      </w:r>
+      <w:r>
+        <w:rPr>
+          <w:b/>
+        </w:rPr>
+        <w:t xml:space="preserve">C1D1 = </w:t>
+      </w:r>
+      <w:r>
+        <w:rPr>
+          <w:rFonts w:hint="eastAsia"/>
+          <w:b/>
+        </w:rPr>
+        <w:t>1110</w:t>
+      </w:r>
+      <w:r>
+        <w:rPr>
+          <w:b/>
+        </w:rPr>
+        <w:t xml:space="preserve"> </w:t>
+      </w:r>
+      <w:r>
+        <w:rPr>
+          <w:rFonts w:hint="eastAsia"/>
+          <w:b/>
+        </w:rPr>
+        <w:t>0001</w:t>
+      </w:r>
+      <w:r>
+        <w:rPr>
+          <w:b/>
+        </w:rPr>
+        <w:t xml:space="preserve"> </w:t>
+      </w:r>
+      <w:r>
+        <w:rPr>
+          <w:rFonts w:hint="eastAsia"/>
+          <w:b/>
+        </w:rPr>
+        <w:t>1001</w:t>
+      </w:r>
+      <w:r>
+        <w:rPr>
+          <w:b/>
+        </w:rPr>
+        <w:t xml:space="preserve"> </w:t>
+      </w:r>
+      <w:r>
+        <w:rPr>
+          <w:rFonts w:hint="eastAsia"/>
+          <w:b/>
+        </w:rPr>
+        <w:t>1001</w:t>
+      </w:r>
+      <w:r>
+        <w:rPr>
+          <w:b/>
+        </w:rPr>
+        <w:t xml:space="preserve"> </w:t>
+      </w:r>
+      <w:r>
+        <w:rPr>
+          <w:rFonts w:hint="eastAsia"/>
+          <w:b/>
+        </w:rPr>
+        <w:t>0101</w:t>
+      </w:r>
+      <w:r>
+        <w:rPr>
+          <w:b/>
+        </w:rPr>
+        <w:t xml:space="preserve"> </w:t>
+      </w:r>
+      <w:r>
+        <w:rPr>
+          <w:rFonts w:hint="eastAsia"/>
+          <w:b/>
+        </w:rPr>
+        <w:t>0100</w:t>
+      </w:r>
+      <w:r>
+        <w:rPr>
+          <w:b/>
+        </w:rPr>
+        <w:t xml:space="preserve"> </w:t>
+      </w:r>
+      <w:r>
+        <w:rPr>
+          <w:rFonts w:hint="eastAsia"/>
+          <w:b/>
+        </w:rPr>
+        <w:t>000</w:t>
+      </w:r>
+      <w:r>
+        <w:rPr>
+          <w:b/>
+        </w:rPr>
+        <w:t>1</w:t>
+      </w:r>
+      <w:r>
+        <w:rPr>
+          <w:b/>
+        </w:rPr>
+        <w:t xml:space="preserve"> </w:t>
+      </w:r>
+      <w:r>
+        <w:rPr>
+          <w:rFonts w:hint="eastAsia"/>
+          <w:b/>
+        </w:rPr>
+        <w:t>0101</w:t>
+      </w:r>
+      <w:r>
+        <w:rPr>
+          <w:b/>
+        </w:rPr>
+        <w:t xml:space="preserve"> </w:t>
+      </w:r>
+      <w:r>
+        <w:rPr>
+          <w:rFonts w:hint="eastAsia"/>
+          <w:b/>
+        </w:rPr>
+        <w:t>0101</w:t>
+      </w:r>
+      <w:r>
+        <w:rPr>
+          <w:b/>
+        </w:rPr>
+        <w:t xml:space="preserve"> </w:t>
+      </w:r>
+      <w:r>
+        <w:rPr>
+          <w:rFonts w:hint="eastAsia"/>
+          <w:b/>
+        </w:rPr>
+        <w:t>1001</w:t>
+      </w:r>
+      <w:r>
+        <w:rPr>
+          <w:b/>
+        </w:rPr>
+        <w:t xml:space="preserve"> </w:t>
+      </w:r>
+      <w:r>
+        <w:rPr>
+          <w:rFonts w:hint="eastAsia"/>
+          <w:b/>
+        </w:rPr>
+        <w:t>1001</w:t>
+      </w:r>
+      <w:r>
+        <w:rPr>
+          <w:b/>
+        </w:rPr>
+        <w:t xml:space="preserve"> </w:t>
+      </w:r>
+      <w:r>
+        <w:rPr>
+          <w:rFonts w:hint="eastAsia"/>
+          <w:b/>
+        </w:rPr>
+        <w:t>1110</w:t>
+      </w:r>
+      <w:r>
+        <w:rPr>
+          <w:b/>
+        </w:rPr>
+        <w:t xml:space="preserve"> </w:t>
+      </w:r>
+      <w:r>
+        <w:rPr>
+          <w:rFonts w:hint="eastAsia"/>
+          <w:b/>
+        </w:rPr>
+        <w:t>0000</w:t>
+      </w:r>
+      <w:r>
+        <w:rPr>
+          <w:b/>
+        </w:rPr>
+        <w:t xml:space="preserve"> </w:t>
+      </w:r>
+      <w:r>
+        <w:rPr>
+          <w:rFonts w:hint="eastAsia"/>
+          <w:b/>
+        </w:rPr>
+        <w:t>000</w:t>
+      </w:r>
+      <w:r>
+        <w:rPr>
+          <w:b/>
+        </w:rPr>
+        <w:t xml:space="preserve">1 </w:t>
+      </w:r>
+    </w:p>
+    <w:p>
+      <w:r>
+        <w:t>Follow the table PC-2, we have:</w:t>
+      </w:r>
+    </w:p>
+    <w:p>
+      <w:pPr>
+        <w:jc w:val="center"/>
+      </w:pPr>
+      <w:r>
+        <w:rPr>
+          <w:noProof/>
+        </w:rPr>
+        <w:lastRenderedPageBreak/>
+        <w:drawing>
+          <wp:inline distT="0" distB="0" distL="0" distR="0" wp14:anchorId="4451CBF7" wp14:editId="61198835">
+            <wp:extent cx="3200400" cy="2057400"/>
+            <wp:effectExtent l="0" t="0" r="0" b="0"/>
+            <wp:docPr id="2" name="Picture 2"/>
+            <wp:cNvGraphicFramePr>
+              <a:graphicFrameLocks xmlns:a="http://schemas.openxmlformats.org/drawingml/2006/main" noChangeAspect="1"/>
+            </wp:cNvGraphicFramePr>
+            <a:graphic xmlns:a="http://schemas.openxmlformats.org/drawingml/2006/main">
+              <a:graphicData uri="http://schemas.openxmlformats.org/drawingml/2006/picture">
+                <pic:pic xmlns:pic="http://schemas.openxmlformats.org/drawingml/2006/picture">
+                  <pic:nvPicPr>
+                    <pic:cNvPr id="2" name="Screen Shot 2019-02-21 at 09.45.17.png"/>
+                    <pic:cNvPicPr/>
+                  </pic:nvPicPr>
+                  <pic:blipFill>
+                    <a:blip r:embed="rId11">
+                      <a:extLst>
+                        <a:ext uri="{28A0092B-C50C-407E-A947-70E740481C1C}">
+                          <a14:useLocalDpi xmlns:a14="http://schemas.microsoft.com/office/drawing/2010/main" val="0"/>
+                        </a:ext>
+                      </a:extLst>
+                    </a:blip>
+                    <a:stretch>
+                      <a:fillRect/>
+                    </a:stretch>
+                  </pic:blipFill>
+                  <pic:spPr>
+                    <a:xfrm>
+                      <a:off x="0" y="0"/>
+                      <a:ext cx="3200400" cy="2057400"/>
+                    </a:xfrm>
+                    <a:prstGeom prst="rect">
+                      <a:avLst/>
+                    </a:prstGeom>
+                  </pic:spPr>
+                </pic:pic>
+              </a:graphicData>
+            </a:graphic>
+          </wp:inline>
+        </w:drawing>
+      </w:r>
+    </w:p>
+    <w:p>
+      <w:r>
+        <w:t>After we apply the permutation PC-2, becomes</w:t>
+      </w:r>
+    </w:p>
+    <w:p>
+      <w:pPr>
+        <w:rPr>
+          <w:b/>
+          <w:sz w:val="30"/>
+          <w:szCs w:val="30"/>
+        </w:rPr>
+      </w:pPr>
+      <w:r>
+        <w:rPr>
+          <w:b/>
+          <w:sz w:val="30"/>
+          <w:szCs w:val="30"/>
+        </w:rPr>
+        <w:t xml:space="preserve">K1 = </w:t>
+      </w:r>
+      <w:r>
+        <w:rPr>
+          <w:b/>
+          <w:sz w:val="30"/>
+          <w:szCs w:val="30"/>
+        </w:rPr>
+        <w:t>0</w:t>
+      </w:r>
+      <w:r>
+        <w:rPr>
+          <w:b/>
+          <w:sz w:val="30"/>
+          <w:szCs w:val="30"/>
+        </w:rPr>
+        <w:t>000 1011 0000 0010 0110 0111 1001 1011 0100 1001 1010 0101</w:t>
+      </w:r>
+    </w:p>
+    <w:p>
+      <w:pPr>
+        <w:rPr>
+          <w:b/>
+        </w:rPr>
+      </w:pPr>
+      <w:r>
+        <w:t>b,</w:t>
+      </w:r>
+      <w:r>
+        <w:br/>
+      </w:r>
+      <w:r>
+        <w:rPr>
+          <w:b/>
+        </w:rPr>
+        <w:t xml:space="preserve">M = </w:t>
+      </w:r>
+      <w:r>
+        <w:rPr>
+          <w:b/>
+        </w:rPr>
+        <w:t>0000 0001 0010 0011 0100 0101 0110 0111 1000 1001 1010 1011 1100 1101 1110 1111</w:t>
+      </w:r>
+    </w:p>
+    <w:p>
+      <w:pPr>
+        <w:jc w:val="center"/>
+        <w:rPr>
+          <w:b/>
+        </w:rPr>
+      </w:pPr>
+      <w:r>
+        <w:rPr>
+          <w:b/>
+          <w:noProof/>
+        </w:rPr>
+        <w:drawing>
+          <wp:inline distT="0" distB="0" distL="0" distR="0" wp14:anchorId="098AF9BA" wp14:editId="146BA1E0">
+            <wp:extent cx="4254500" cy="1955800"/>
+            <wp:effectExtent l="0" t="0" r="12700" b="0"/>
+            <wp:docPr id="3" name="Picture 3"/>
+            <wp:cNvGraphicFramePr>
+              <a:graphicFrameLocks xmlns:a="http://schemas.openxmlformats.org/drawingml/2006/main" noChangeAspect="1"/>
+            </wp:cNvGraphicFramePr>
+            <a:graphic xmlns:a="http://schemas.openxmlformats.org/drawingml/2006/main">
+              <a:graphicData uri="http://schemas.openxmlformats.org/drawingml/2006/picture">
+                <pic:pic xmlns:pic="http://schemas.openxmlformats.org/drawingml/2006/picture">
+                  <pic:nvPicPr>
+                    <pic:cNvPr id="3" name="Screen Shot 2019-02-21 at 09.59.39.png"/>
+                    <pic:cNvPicPr/>
+                  </pic:nvPicPr>
+                  <pic:blipFill>
+                    <a:blip r:embed="rId12">
+                      <a:extLst>
+                        <a:ext uri="{28A0092B-C50C-407E-A947-70E740481C1C}">
+                          <a14:useLocalDpi xmlns:a14="http://schemas.microsoft.com/office/drawing/2010/main" val="0"/>
+                        </a:ext>
+                      </a:extLst>
+                    </a:blip>
+                    <a:stretch>
+                      <a:fillRect/>
+                    </a:stretch>
+                  </pic:blipFill>
+                  <pic:spPr>
+                    <a:xfrm>
+                      <a:off x="0" y="0"/>
+                      <a:ext cx="4254500" cy="1955800"/>
+                    </a:xfrm>
+                    <a:prstGeom prst="rect">
+                      <a:avLst/>
+                    </a:prstGeom>
+                  </pic:spPr>
+                </pic:pic>
+              </a:graphicData>
+            </a:graphic>
+          </wp:inline>
+        </w:drawing>
+      </w:r>
+    </w:p>
+    <w:p>
+      <w:r>
+        <w:t>Follow the table IP, we have:</w:t>
+      </w:r>
+    </w:p>
+    <w:p>
+      <w:r>
+        <w:t xml:space="preserve">IP = 1100 1100 0000 0000 1100 1100 1111 1111 1111 0000 1010 1010 1111 0000 1010 1010 </w:t>
+      </w:r>
+      <w:r>
+        <w:rPr>
+          <w:rFonts w:ascii="MS Mincho" w:eastAsia="MS Mincho" w:hAnsi="MS Mincho" w:cs="MS Mincho"/>
+        </w:rPr>
+        <w:t> +</w:t>
+      </w:r>
+    </w:p>
+    <w:p>
+      <w:r>
+        <w:t>Next divide the permuted block IP into left half L0 of 32 bits and a right half R0 of 32 bits.</w:t>
+      </w:r>
+    </w:p>
+    <w:p>
+      <w:r>
+        <w:t xml:space="preserve">L0 = 1100 1100 0000 0000 1100 1100 1111 1111 </w:t>
+      </w:r>
+    </w:p>
+    <w:p>
+      <w:pPr>
+        <w:rPr>
+          <w:rFonts w:ascii="MS Mincho" w:eastAsia="MS Mincho" w:hAnsi="MS Mincho" w:cs="MS Mincho"/>
+        </w:rPr>
+      </w:pPr>
+      <w:r>
+        <w:t xml:space="preserve">R0 = 1111 0000 1010 1010 1111 0000 1010 1010 </w:t>
+      </w:r>
+      <w:r>
+        <w:rPr>
+          <w:rFonts w:ascii="MS Mincho" w:eastAsia="MS Mincho" w:hAnsi="MS Mincho" w:cs="MS Mincho"/>
+        </w:rPr>
+        <w:t> +</w:t>
+      </w:r>
+    </w:p>
+    <w:p>
+      <w:r>
+        <w:t>c,</w:t>
+      </w:r>
+    </w:p>
+    <w:p>
+      <w:pPr>
+        <w:jc w:val="center"/>
+      </w:pPr>
+      <w:r>
+        <w:lastRenderedPageBreak/>
+        <w:br/>
+      </w:r>
+      <w:r>
+        <w:rPr>
+          <w:noProof/>
+        </w:rPr>
+        <w:drawing>
+          <wp:inline distT="0" distB="0" distL="0" distR="0" wp14:anchorId="2B885592" wp14:editId="433849BD">
+            <wp:extent cx="3149600" cy="2095500"/>
+            <wp:effectExtent l="0" t="0" r="0" b="12700"/>
+            <wp:docPr id="4" name="Picture 4"/>
+            <wp:cNvGraphicFramePr>
+              <a:graphicFrameLocks xmlns:a="http://schemas.openxmlformats.org/drawingml/2006/main" noChangeAspect="1"/>
+            </wp:cNvGraphicFramePr>
+            <a:graphic xmlns:a="http://schemas.openxmlformats.org/drawingml/2006/main">
+              <a:graphicData uri="http://schemas.openxmlformats.org/drawingml/2006/picture">
+                <pic:pic xmlns:pic="http://schemas.openxmlformats.org/drawingml/2006/picture">
+                  <pic:nvPicPr>
+                    <pic:cNvPr id="4" name="Screen Shot 2019-02-21 at 10.04.23.png"/>
+                    <pic:cNvPicPr/>
+                  </pic:nvPicPr>
+                  <pic:blipFill>
+                    <a:blip r:embed="rId13">
+                      <a:extLst>
+                        <a:ext uri="{28A0092B-C50C-407E-A947-70E740481C1C}">
+                          <a14:useLocalDpi xmlns:a14="http://schemas.microsoft.com/office/drawing/2010/main" val="0"/>
+                        </a:ext>
+                      </a:extLst>
+                    </a:blip>
+                    <a:stretch>
+                      <a:fillRect/>
+                    </a:stretch>
+                  </pic:blipFill>
+                  <pic:spPr>
+                    <a:xfrm>
+                      <a:off x="0" y="0"/>
+                      <a:ext cx="3149600" cy="2095500"/>
+                    </a:xfrm>
+                    <a:prstGeom prst="rect">
+                      <a:avLst/>
+                    </a:prstGeom>
+                  </pic:spPr>
+                </pic:pic>
+              </a:graphicData>
+            </a:graphic>
+          </wp:inline>
+        </w:drawing>
+      </w:r>
+    </w:p>
+    <w:p>
+      <w:r>
+        <w:t>The E table expands R0 to 48 bits:</w:t>
+      </w:r>
+    </w:p>
+    <w:p>
+      <w:r>
+        <w:t xml:space="preserve">E(R0) = 01110 100001 010101 010101 011110 100001 010101 010101 </w:t>
+      </w:r>
+      <w:r>
+        <w:rPr>
+          <w:rFonts w:ascii="MS Mincho" w:eastAsia="MS Mincho" w:hAnsi="MS Mincho" w:cs="MS Mincho"/>
+        </w:rPr>
+        <w:t> +</w:t>
+      </w:r>
+    </w:p>
+    <w:p>
+      <w:r>
+        <w:t>d,</w:t>
+      </w:r>
+      <w:r>
+        <w:br/>
+      </w:r>
+      <w:r>
+        <w:t xml:space="preserve">A = 011100 010001 011100 110010 111000 010101 110011 110000 </w:t>
+      </w:r>
+      <w:r>
+        <w:rPr>
+          <w:rFonts w:ascii="MS Mincho" w:eastAsia="MS Mincho" w:hAnsi="MS Mincho" w:cs="MS Mincho"/>
+        </w:rPr>
+        <w:t> +</w:t>
+      </w:r>
+    </w:p>
+    <w:p>
+      <w:r>
+        <w:t>e,</w:t>
+      </w:r>
+    </w:p>
+    <w:p>
+      <w:r>
+        <w:t>Follow tables S1, S2, S3, S4, S5, S6, S7, S8, we have:</w:t>
+      </w:r>
+      <w:r>
+        <w:br/>
+      </w:r>
+      <w:r>
+        <w:rPr>
+          <w:rFonts w:hint="eastAsia"/>
+        </w:rPr>
+        <w:t xml:space="preserve">B1 = 111100, </w:t>
+      </w:r>
+      <w:r>
+        <w:rPr>
+          <w:rFonts w:hint="eastAsia"/>
+        </w:rPr>
+        <w:t>S1[0,14]= 0 or</w:t>
+      </w:r>
+      <w:r>
+        <w:rPr>
+          <w:rFonts w:hint="eastAsia"/>
+        </w:rPr>
+        <w:t xml:space="preserve"> 0000 </w:t>
+      </w:r>
+    </w:p>
+    <w:p>
+      <w:r>
+        <w:rPr>
+          <w:rFonts w:hint="eastAsia"/>
+        </w:rPr>
+        <w:t xml:space="preserve">B2 = 010001, </w:t>
+      </w:r>
+      <w:r>
+        <w:rPr>
+          <w:rFonts w:hint="eastAsia"/>
+        </w:rPr>
+        <w:t>S2[1,</w:t>
+      </w:r>
+      <w:proofErr w:type="gramStart"/>
+      <w:r>
+        <w:rPr>
+          <w:rFonts w:hint="eastAsia"/>
+        </w:rPr>
+        <w:t>8]=</w:t>
+      </w:r>
+      <w:proofErr w:type="gramEnd"/>
+      <w:r>
+        <w:rPr>
+          <w:rFonts w:hint="eastAsia"/>
+        </w:rPr>
+        <w:t xml:space="preserve"> 12 or </w:t>
+      </w:r>
+      <w:r>
+        <w:rPr>
+          <w:rFonts w:hint="eastAsia"/>
+        </w:rPr>
+        <w:t xml:space="preserve">1100 </w:t>
+      </w:r>
+    </w:p>
+    <w:p>
+      <w:r>
+        <w:rPr>
+          <w:rFonts w:hint="eastAsia"/>
+        </w:rPr>
+        <w:t xml:space="preserve">B3 = 011100, </w:t>
+      </w:r>
+      <w:r>
+        <w:rPr>
+          <w:rFonts w:hint="eastAsia"/>
+        </w:rPr>
+        <w:t>S3[0,</w:t>
+      </w:r>
+      <w:proofErr w:type="gramStart"/>
+      <w:r>
+        <w:rPr>
+          <w:rFonts w:hint="eastAsia"/>
+        </w:rPr>
+        <w:t>14]=</w:t>
+      </w:r>
+      <w:proofErr w:type="gramEnd"/>
+      <w:r>
+        <w:rPr>
+          <w:rFonts w:hint="eastAsia"/>
+        </w:rPr>
+        <w:t xml:space="preserve"> 2 or</w:t>
+      </w:r>
+      <w:r>
+        <w:rPr>
+          <w:rFonts w:hint="eastAsia"/>
+        </w:rPr>
+        <w:t xml:space="preserve"> 0010 </w:t>
+      </w:r>
+    </w:p>
+    <w:p>
+      <w:r>
+        <w:rPr>
+          <w:rFonts w:hint="eastAsia"/>
+        </w:rPr>
+        <w:t>B4 = 110010, S4[2,</w:t>
+      </w:r>
+      <w:proofErr w:type="gramStart"/>
+      <w:r>
+        <w:rPr>
+          <w:rFonts w:hint="eastAsia"/>
+        </w:rPr>
+        <w:t>9]=</w:t>
+      </w:r>
+      <w:proofErr w:type="gramEnd"/>
+      <w:r>
+        <w:rPr>
+          <w:rFonts w:hint="eastAsia"/>
+        </w:rPr>
+        <w:t xml:space="preserve"> 1 </w:t>
+      </w:r>
+      <w:r>
+        <w:t>or</w:t>
+      </w:r>
+      <w:r>
+        <w:rPr>
+          <w:rFonts w:hint="eastAsia"/>
+        </w:rPr>
+        <w:t xml:space="preserve"> 0001 </w:t>
+      </w:r>
+    </w:p>
+    <w:p>
+      <w:r>
+        <w:rPr>
+          <w:rFonts w:hint="eastAsia"/>
+        </w:rPr>
+        <w:t xml:space="preserve">B5 = 111000, </w:t>
+      </w:r>
+      <w:r>
+        <w:rPr>
+          <w:rFonts w:hint="eastAsia"/>
+        </w:rPr>
+        <w:t>S5[2,</w:t>
+      </w:r>
+      <w:proofErr w:type="gramStart"/>
+      <w:r>
+        <w:rPr>
+          <w:rFonts w:hint="eastAsia"/>
+        </w:rPr>
+        <w:t>12]=</w:t>
+      </w:r>
+      <w:proofErr w:type="gramEnd"/>
+      <w:r>
+        <w:rPr>
+          <w:rFonts w:hint="eastAsia"/>
+        </w:rPr>
+        <w:t xml:space="preserve"> 6 or</w:t>
+      </w:r>
+      <w:r>
+        <w:rPr>
+          <w:rFonts w:hint="eastAsia"/>
+        </w:rPr>
+        <w:t xml:space="preserve"> 0110 </w:t>
+      </w:r>
+    </w:p>
+    <w:p>
+      <w:r>
+        <w:rPr>
+          <w:rFonts w:hint="eastAsia"/>
+        </w:rPr>
+        <w:t>B6 = 010101, S6[1,</w:t>
+      </w:r>
+      <w:proofErr w:type="gramStart"/>
+      <w:r>
+        <w:rPr>
+          <w:rFonts w:hint="eastAsia"/>
+        </w:rPr>
+        <w:t>1</w:t>
+      </w:r>
+      <w:r>
+        <w:rPr>
+          <w:rFonts w:hint="eastAsia"/>
+        </w:rPr>
+        <w:t>0]=</w:t>
+      </w:r>
+      <w:proofErr w:type="gramEnd"/>
+      <w:r>
+        <w:rPr>
+          <w:rFonts w:hint="eastAsia"/>
+        </w:rPr>
+        <w:t xml:space="preserve"> 13 or</w:t>
+      </w:r>
+      <w:r>
+        <w:rPr>
+          <w:rFonts w:hint="eastAsia"/>
+        </w:rPr>
+        <w:t xml:space="preserve"> 1101 </w:t>
+      </w:r>
+    </w:p>
+    <w:p>
+      <w:r>
+        <w:rPr>
+          <w:rFonts w:hint="eastAsia"/>
+        </w:rPr>
+        <w:t xml:space="preserve">B7 = 110011, </w:t>
+      </w:r>
+      <w:r>
+        <w:rPr>
+          <w:rFonts w:hint="eastAsia"/>
+        </w:rPr>
+        <w:t>S7[3,</w:t>
+      </w:r>
+      <w:proofErr w:type="gramStart"/>
+      <w:r>
+        <w:rPr>
+          <w:rFonts w:hint="eastAsia"/>
+        </w:rPr>
+        <w:t>9]=</w:t>
+      </w:r>
+      <w:proofErr w:type="gramEnd"/>
+      <w:r>
+        <w:rPr>
+          <w:rFonts w:hint="eastAsia"/>
+        </w:rPr>
+        <w:t xml:space="preserve"> 5 or</w:t>
+      </w:r>
+      <w:r>
+        <w:rPr>
+          <w:rFonts w:hint="eastAsia"/>
+        </w:rPr>
+        <w:t xml:space="preserve"> 0101 </w:t>
+      </w:r>
+    </w:p>
+    <w:p>
+      <w:r>
+        <w:rPr>
+          <w:rFonts w:hint="eastAsia"/>
+        </w:rPr>
+        <w:t xml:space="preserve">B8 = 110000, </w:t>
+      </w:r>
+      <w:r>
+        <w:rPr>
+          <w:rFonts w:hint="eastAsia"/>
+        </w:rPr>
+        <w:t>S8[2,</w:t>
+      </w:r>
+      <w:proofErr w:type="gramStart"/>
+      <w:r>
+        <w:rPr>
+          <w:rFonts w:hint="eastAsia"/>
+        </w:rPr>
+        <w:t>8]=</w:t>
+      </w:r>
+      <w:proofErr w:type="gramEnd"/>
+      <w:r>
+        <w:rPr>
+          <w:rFonts w:hint="eastAsia"/>
+        </w:rPr>
+        <w:t xml:space="preserve"> 0 or</w:t>
+      </w:r>
+      <w:r>
+        <w:rPr>
+          <w:rFonts w:hint="eastAsia"/>
+        </w:rPr>
+        <w:t xml:space="preserve"> 0000</w:t>
+      </w:r>
+    </w:p>
+    <w:p>
+      <w:pPr>
+        <w:rPr>
+          <w:rFonts w:ascii="MS Mincho" w:eastAsia="MS Mincho" w:hAnsi="MS Mincho" w:cs="MS Mincho"/>
+        </w:rPr>
+      </w:pPr>
+      <w:r>
+        <w:t>f,</w:t>
+      </w:r>
+      <w:r>
+        <w:t xml:space="preserve"> Follow the results of exercise e, we get B with 32 bits:</w:t>
+      </w:r>
+      <w:r>
+        <w:br/>
+      </w:r>
+      <w:r>
+        <w:t xml:space="preserve">B = 0000 1100 0010 0001 0110 1101 0101 0000 </w:t>
+      </w:r>
+      <w:r>
+        <w:rPr>
+          <w:rFonts w:ascii="MS Mincho" w:eastAsia="MS Mincho" w:hAnsi="MS Mincho" w:cs="MS Mincho"/>
+        </w:rPr>
+        <w:t> +</w:t>
+      </w:r>
+    </w:p>
+    <w:p>
+      <w:pPr>
+        <w:rPr>
+          <w:rFonts w:ascii="MS Mincho" w:eastAsia="MS Mincho" w:hAnsi="MS Mincho" w:cs="MS Mincho"/>
+        </w:rPr>
+      </w:pPr>
+      <w:r>
+        <w:rPr>
+          <w:rFonts w:ascii="MS Mincho" w:eastAsia="MS Mincho" w:hAnsi="MS Mincho" w:cs="MS Mincho"/>
+        </w:rPr>
+        <w:t>g,</w:t>
+      </w:r>
+    </w:p>
+    <w:p>
+      <w:pPr>
+        <w:jc w:val="center"/>
+      </w:pPr>
+      <w:r>
+        <w:rPr>
+          <w:noProof/>
+        </w:rPr>
+        <w:drawing>
+          <wp:inline distT="0" distB="0" distL="0" distR="0" wp14:anchorId="35EF511D" wp14:editId="7351E4DD">
+            <wp:extent cx="1727200" cy="1981200"/>
+            <wp:effectExtent l="0" t="0" r="0" b="0"/>
+            <wp:docPr id="6" name="Picture 6"/>
+            <wp:cNvGraphicFramePr>
+              <a:graphicFrameLocks xmlns:a="http://schemas.openxmlformats.org/drawingml/2006/main" noChangeAspect="1"/>
+            </wp:cNvGraphicFramePr>
+            <a:graphic xmlns:a="http://schemas.openxmlformats.org/drawingml/2006/main">
+              <a:graphicData uri="http://schemas.openxmlformats.org/drawingml/2006/picture">
+                <pic:pic xmlns:pic="http://schemas.openxmlformats.org/drawingml/2006/picture">
+                  <pic:nvPicPr>
+                    <pic:cNvPr id="6" name="Screen Shot 2019-02-21 at 10.31.29.png"/>
+                    <pic:cNvPicPr/>
+                  </pic:nvPicPr>
+                  <pic:blipFill>
+                    <a:blip r:embed="rId14">
+                      <a:extLst>
+                        <a:ext uri="{28A0092B-C50C-407E-A947-70E740481C1C}">
+                          <a14:useLocalDpi xmlns:a14="http://schemas.microsoft.com/office/drawing/2010/main" val="0"/>
+                        </a:ext>
+                      </a:extLst>
+                    </a:blip>
+                    <a:stretch>
+                      <a:fillRect/>
+                    </a:stretch>
+                  </pic:blipFill>
+                  <pic:spPr>
+                    <a:xfrm>
+                      <a:off x="0" y="0"/>
+                      <a:ext cx="1727200" cy="1981200"/>
+                    </a:xfrm>
+                    <a:prstGeom prst="rect">
+                      <a:avLst/>
+                    </a:prstGeom>
+                  </pic:spPr>
+                </pic:pic>
+              </a:graphicData>
+            </a:graphic>
+          </wp:inline>
+        </w:drawing>
+      </w:r>
+    </w:p>
+    <w:p>
+      <w:pPr>
+        <w:jc w:val="center"/>
+      </w:pPr>
+    </w:p>
+    <w:p>
+      <w:pPr>
+        <w:jc w:val="both"/>
+      </w:pPr>
+      <w:r>
+        <w:lastRenderedPageBreak/>
+        <w:t>Follow table P, we have:</w:t>
+      </w:r>
+    </w:p>
+    <w:p>
+      <w:pPr>
+        <w:rPr>
+          <w:b/>
+          <w:sz w:val="30"/>
+          <w:szCs w:val="30"/>
+        </w:rPr>
+      </w:pPr>
+      <w:r>
+        <w:rPr>
+          <w:b/>
+          <w:sz w:val="30"/>
+          <w:szCs w:val="30"/>
+        </w:rPr>
+        <w:t xml:space="preserve">P(B) = 1001 0010 0001 1100 0010 0000 1001 1100 </w:t>
+      </w:r>
+      <w:r>
+        <w:rPr>
+          <w:rFonts w:ascii="MS Mincho" w:eastAsia="MS Mincho" w:hAnsi="MS Mincho" w:cs="MS Mincho"/>
+          <w:b/>
+          <w:sz w:val="30"/>
+          <w:szCs w:val="30"/>
+        </w:rPr>
+        <w:t> +</w:t>
+      </w:r>
+    </w:p>
+    <w:p>
+      <w:pPr>
+        <w:jc w:val="both"/>
+      </w:pPr>
+      <w:r>
+        <w:t>h,</w:t>
+      </w:r>
+    </w:p>
+    <w:p>
+      <w:r>
+        <w:t xml:space="preserve">R1 = P (B) </w:t>
+      </w:r>
+      <w:r>
+        <w:rPr>
+          <w:rFonts w:ascii="MS Mincho" w:eastAsia="MS Mincho" w:hAnsi="MS Mincho" w:cs="MS Mincho"/>
+        </w:rPr>
+        <w:t>⊕</w:t>
+      </w:r>
+      <w:r>
+        <w:t xml:space="preserve"> L0 </w:t>
+      </w:r>
+    </w:p>
+    <w:p>
+      <w:pPr>
+        <w:rPr>
+          <w:b/>
+          <w:sz w:val="30"/>
+          <w:szCs w:val="30"/>
+        </w:rPr>
+      </w:pPr>
+      <w:r>
+        <w:rPr>
+          <w:b/>
+          <w:sz w:val="30"/>
+          <w:szCs w:val="30"/>
+        </w:rPr>
+        <w:t>R1 = 0101 1110 0001 1100 1110 1100 0110 0011</w:t>
+      </w:r>
+    </w:p>
+    <w:p>
+      <w:proofErr w:type="spellStart"/>
+      <w:r>
+        <w:t>i</w:t>
+      </w:r>
+      <w:proofErr w:type="spellEnd"/>
+      <w:r>
+        <w:t>,</w:t>
+      </w:r>
+    </w:p>
+    <w:p>
+      <w:pPr>
+        <w:rPr>
+          <w:rFonts w:ascii="MS Mincho" w:eastAsia="MS Mincho" w:hAnsi="MS Mincho" w:cs="MS Mincho"/>
+          <w:b/>
+          <w:sz w:val="30"/>
+          <w:szCs w:val="30"/>
+        </w:rPr>
+      </w:pPr>
+      <w:r>
+        <w:rPr>
+          <w:b/>
+          <w:sz w:val="30"/>
+          <w:szCs w:val="30"/>
+        </w:rPr>
+        <w:t xml:space="preserve">R0 = 1111 0000 1010 1010 1111 0000 1010 1010 </w:t>
+      </w:r>
+      <w:r>
+        <w:rPr>
+          <w:rFonts w:ascii="MS Mincho" w:eastAsia="MS Mincho" w:hAnsi="MS Mincho" w:cs="MS Mincho"/>
+          <w:b/>
+          <w:sz w:val="30"/>
+          <w:szCs w:val="30"/>
+        </w:rPr>
+        <w:t> +</w:t>
+      </w:r>
+    </w:p>
+    <w:p>
+      <w:pPr>
+        <w:rPr>
+          <w:b/>
+          <w:sz w:val="30"/>
+          <w:szCs w:val="30"/>
+        </w:rPr>
+      </w:pPr>
+      <w:r>
+        <w:rPr>
+          <w:b/>
+          <w:sz w:val="30"/>
+          <w:szCs w:val="30"/>
+        </w:rPr>
+        <w:t>R1 = 0101 1110 0001 1100 1110 1100 0110 0011</w:t>
+      </w:r>
+    </w:p>
+    <w:p>
+      <w:r>
+        <w:t>L1 = R0. The cipher</w:t>
+      </w:r>
+      <w:r>
+        <w:t>-</w:t>
+      </w:r>
+      <w:r>
+        <w:t xml:space="preserve">text </w:t>
+      </w:r>
+      <w:r>
+        <w:t xml:space="preserve">which </w:t>
+      </w:r>
+      <w:r>
+        <w:t>is the concatenation of L1 and R</w:t>
+      </w:r>
+      <w:r>
+        <w:t xml:space="preserve">1, is </w:t>
+      </w:r>
+    </w:p>
+    <w:p>
+      <w:pPr>
+        <w:rPr>
+          <w:b/>
+          <w:sz w:val="36"/>
+          <w:szCs w:val="36"/>
+        </w:rPr>
+      </w:pPr>
+      <w:r>
+        <w:rPr>
+          <w:rFonts w:hint="eastAsia"/>
+          <w:b/>
+          <w:sz w:val="36"/>
+          <w:szCs w:val="36"/>
+        </w:rPr>
+        <w:t xml:space="preserve">F </w:t>
+      </w:r>
+      <w:hyperlink r:id="rId15" w:history="1">
+        <w:r>
+          <w:rPr>
+            <w:rFonts w:hint="eastAsia"/>
+            <w:b/>
+            <w:sz w:val="36"/>
+            <w:szCs w:val="36"/>
+          </w:rPr>
+          <w:t xml:space="preserve">0 A </w:t>
+        </w:r>
+        <w:proofErr w:type="spellStart"/>
+        <w:r>
+          <w:rPr>
+            <w:rFonts w:hint="eastAsia"/>
+            <w:b/>
+            <w:sz w:val="36"/>
+            <w:szCs w:val="36"/>
+          </w:rPr>
+          <w:t>A</w:t>
+        </w:r>
+        <w:proofErr w:type="spellEnd"/>
+        <w:r>
+          <w:rPr>
+            <w:rFonts w:hint="eastAsia"/>
+            <w:b/>
+            <w:sz w:val="36"/>
+            <w:szCs w:val="36"/>
+          </w:rPr>
+          <w:t xml:space="preserve"> </w:t>
+        </w:r>
+      </w:hyperlink>
+      <w:r>
+        <w:rPr>
+          <w:rFonts w:hint="eastAsia"/>
+          <w:b/>
+          <w:sz w:val="36"/>
+          <w:szCs w:val="36"/>
+        </w:rPr>
+        <w:t xml:space="preserve">F </w:t>
+      </w:r>
+      <w:hyperlink r:id="rId16" w:history="1">
+        <w:r>
+          <w:rPr>
+            <w:rFonts w:hint="eastAsia"/>
+            <w:b/>
+            <w:sz w:val="36"/>
+            <w:szCs w:val="36"/>
+          </w:rPr>
+          <w:t xml:space="preserve">0 A </w:t>
+        </w:r>
+        <w:proofErr w:type="spellStart"/>
+        <w:r>
+          <w:rPr>
+            <w:rFonts w:hint="eastAsia"/>
+            <w:b/>
+            <w:sz w:val="36"/>
+            <w:szCs w:val="36"/>
+          </w:rPr>
+          <w:t>A</w:t>
+        </w:r>
+        <w:proofErr w:type="spellEnd"/>
+        <w:r>
+          <w:rPr>
+            <w:rFonts w:hint="eastAsia"/>
+            <w:b/>
+            <w:sz w:val="36"/>
+            <w:szCs w:val="36"/>
+          </w:rPr>
+          <w:t xml:space="preserve"> </w:t>
+        </w:r>
+      </w:hyperlink>
+      <w:r>
+        <w:rPr>
+          <w:rFonts w:hint="eastAsia"/>
+          <w:b/>
+          <w:sz w:val="36"/>
+          <w:szCs w:val="36"/>
+        </w:rPr>
+        <w:t xml:space="preserve">5 E 1 C E C </w:t>
+      </w:r>
+      <w:hyperlink r:id="rId17" w:history="1">
+        <w:r>
+          <w:rPr>
+            <w:rFonts w:hint="eastAsia"/>
+            <w:b/>
+            <w:sz w:val="36"/>
+            <w:szCs w:val="36"/>
+          </w:rPr>
+          <w:t>6 3</w:t>
+        </w:r>
+      </w:hyperlink>
+    </w:p>
+    <w:p>
+      <w:pPr>
+        <w:pStyle w:val="Heading1"/>
+      </w:pPr>
+      <w:r>
+        <w:t>Exercise 5.</w:t>
+      </w:r>
+    </w:p>
+    <w:p>
+      <w:r>
+        <w:t>Decrypt the string (10100010) using the key (0111111101)</w:t>
+      </w:r>
+    </w:p>
+    <w:p>
+      <w:r>
+        <w:t xml:space="preserve">- First, we </w:t>
+      </w:r>
+      <w:r>
+        <w:t>generate 2 keys:</w:t>
+      </w:r>
+    </w:p>
+    <w:p>
+      <w:r>
+        <w:t xml:space="preserve">We use </w:t>
+      </w:r>
+      <w:r>
+        <w:t>table P10 to permutation</w:t>
+      </w:r>
+      <w:r>
+        <w:t xml:space="preserve"> key:</w:t>
+      </w:r>
+    </w:p>
+    <w:p>
+      <w:r>
+        <w:t>Table P10</w:t>
+      </w:r>
+    </w:p>
+    <w:tbl>
+      <w:tblPr>
+        <w:tblStyle w:val="TableGrid"/>
+        <w:tblW w:w="0" w:type="auto"/>
+        <w:tblLayout w:type="fixed"/>
+        <w:tblLook w:val="06A0" w:firstRow="1" w:lastRow="0" w:firstColumn="1" w:lastColumn="0" w:noHBand="1" w:noVBand="1"/>
+      </w:tblPr>
+      <w:tblGrid>
+        <w:gridCol w:w="851"/>
+        <w:gridCol w:w="851"/>
+        <w:gridCol w:w="851"/>
+        <w:gridCol w:w="851"/>
+        <w:gridCol w:w="851"/>
+        <w:gridCol w:w="851"/>
+        <w:gridCol w:w="851"/>
+        <w:gridCol w:w="851"/>
+        <w:gridCol w:w="851"/>
+        <w:gridCol w:w="851"/>
+        <w:gridCol w:w="851"/>
+      </w:tblGrid>
+      <w:tr>
+        <w:tc>
+          <w:tcPr>
+            <w:tcW w:w="851" w:type="dxa"/>
+          </w:tcPr>
+          <w:p>
+            <w:r>
+              <w:t>Input</w:t>
+            </w:r>
+          </w:p>
+        </w:tc>
+        <w:tc>
+          <w:tcPr>
+            <w:tcW w:w="851" w:type="dxa"/>
+          </w:tcPr>
+          <w:p>
+            <w:r>
+              <w:t>1</w:t>
+            </w:r>
+          </w:p>
+        </w:tc>
+        <w:tc>
+          <w:tcPr>
+            <w:tcW w:w="851" w:type="dxa"/>
+          </w:tcPr>
+          <w:p>
+            <w:r>
+              <w:t>2</w:t>
+            </w:r>
+          </w:p>
+        </w:tc>
+        <w:tc>
+          <w:tcPr>
+            <w:tcW w:w="851" w:type="dxa"/>
+          </w:tcPr>
+          <w:p>
+            <w:r>
+              <w:t>3</w:t>
+            </w:r>
+          </w:p>
+        </w:tc>
+        <w:tc>
+          <w:tcPr>
+            <w:tcW w:w="851" w:type="dxa"/>
+          </w:tcPr>
+          <w:p>
+            <w:r>
+              <w:t>4</w:t>
+            </w:r>
+          </w:p>
+        </w:tc>
+        <w:tc>
+          <w:tcPr>
+            <w:tcW w:w="851" w:type="dxa"/>
+          </w:tcPr>
+          <w:p>
+            <w:r>
+              <w:t>5</w:t>
+            </w:r>
+          </w:p>
+        </w:tc>
+        <w:tc>
+          <w:tcPr>
+            <w:tcW w:w="851" w:type="dxa"/>
+          </w:tcPr>
+          <w:p>
+            <w:r>
+              <w:t>6</w:t>
+            </w:r>
+          </w:p>
+        </w:tc>
+        <w:tc>
+          <w:tcPr>
+            <w:tcW w:w="851" w:type="dxa"/>
+          </w:tcPr>
+          <w:p>
+            <w:r>
+              <w:t>7</w:t>
+            </w:r>
+          </w:p>
+        </w:tc>
+        <w:tc>
+          <w:tcPr>
+            <w:tcW w:w="851" w:type="dxa"/>
+          </w:tcPr>
+          <w:p>
+            <w:r>
+              <w:t>8</w:t>
+            </w:r>
+          </w:p>
+        </w:tc>
+        <w:tc>
+          <w:tcPr>
+            <w:tcW w:w="851" w:type="dxa"/>
+          </w:tcPr>
+          <w:p>
+            <w:r>
+              <w:t>9</w:t>
+            </w:r>
+          </w:p>
+        </w:tc>
+        <w:tc>
+          <w:tcPr>
+            <w:tcW w:w="851" w:type="dxa"/>
+          </w:tcPr>
+          <w:p>
+            <w:r>
+              <w:t>10</w:t>
+            </w:r>
+          </w:p>
+        </w:tc>
+      </w:tr>
+      <w:tr>
+        <w:tc>
+          <w:tcPr>
+            <w:tcW w:w="851" w:type="dxa"/>
+          </w:tcPr>
+          <w:p>
+            <w:r>
+              <w:t>Output</w:t>
+            </w:r>
+          </w:p>
+        </w:tc>
+        <w:tc>
+          <w:tcPr>
+            <w:tcW w:w="851" w:type="dxa"/>
+          </w:tcPr>
+          <w:p>
+            <w:r>
+              <w:t>3</w:t>
+            </w:r>
+          </w:p>
+        </w:tc>
+        <w:tc>
+          <w:tcPr>
+            <w:tcW w:w="851" w:type="dxa"/>
+          </w:tcPr>
+          <w:p>
+            <w:r>
+              <w:t>5</w:t>
+            </w:r>
+          </w:p>
+        </w:tc>
+        <w:tc>
+          <w:tcPr>
+            <w:tcW w:w="851" w:type="dxa"/>
+          </w:tcPr>
+          <w:p>
+            <w:r>
+              <w:t>2</w:t>
+            </w:r>
+          </w:p>
+        </w:tc>
+        <w:tc>
+          <w:tcPr>
+            <w:tcW w:w="851" w:type="dxa"/>
+          </w:tcPr>
+          <w:p>
+            <w:r>
+              <w:t>7</w:t>
+            </w:r>
+          </w:p>
+        </w:tc>
+        <w:tc>
+          <w:tcPr>
+            <w:tcW w:w="851" w:type="dxa"/>
+          </w:tcPr>
+          <w:p>
+            <w:r>
+              <w:t>4</w:t>
+            </w:r>
+          </w:p>
+        </w:tc>
+        <w:tc>
+          <w:tcPr>
+            <w:tcW w:w="851" w:type="dxa"/>
+          </w:tcPr>
+          <w:p>
+            <w:r>
+              <w:t>10</w:t>
+            </w:r>
+          </w:p>
+        </w:tc>
+        <w:tc>
+          <w:tcPr>
+            <w:tcW w:w="851" w:type="dxa"/>
+          </w:tcPr>
+          <w:p>
+            <w:r>
+              <w:t>1</w:t>
+            </w:r>
+          </w:p>
+        </w:tc>
+        <w:tc>
+          <w:tcPr>
+            <w:tcW w:w="851" w:type="dxa"/>
+          </w:tcPr>
+          <w:p>
+            <w:r>
+              <w:t>9</w:t>
+            </w:r>
+          </w:p>
+        </w:tc>
+        <w:tc>
+          <w:tcPr>
+            <w:tcW w:w="851" w:type="dxa"/>
+          </w:tcPr>
+          <w:p>
+            <w:r>
+              <w:t>8</w:t>
+            </w:r>
+          </w:p>
+        </w:tc>
+        <w:tc>
+          <w:tcPr>
+            <w:tcW w:w="851" w:type="dxa"/>
+          </w:tcPr>
+          <w:p>
+            <w:r>
+              <w:t>6</w:t>
+            </w:r>
+          </w:p>
+        </w:tc>
+      </w:tr>
+    </w:tbl>
+    <w:p>
+      <w:r>
+        <w:t>We derive K = 11111 10011</w:t>
+      </w:r>
+    </w:p>
+    <w:p>
+      <w:r>
+        <w:t xml:space="preserve">We will calculate </w:t>
+      </w:r>
+      <w:r>
+        <w:t xml:space="preserve">K1 </w:t>
+      </w:r>
+      <w:r>
+        <w:t>by moving eac</w:t>
+      </w:r>
+      <w:r>
+        <w:t xml:space="preserve">h bit one place to the left of </w:t>
+      </w:r>
+      <w:r>
+        <w:t xml:space="preserve">2 section of </w:t>
+      </w:r>
+      <w:r>
+        <w:t>11111-10011</w:t>
+      </w:r>
+      <w:r>
+        <w:t xml:space="preserve"> and using table P8</w:t>
+      </w:r>
+      <w:r>
+        <w:t>:</w:t>
+      </w:r>
+    </w:p>
+    <w:p>
+      <w:r>
+        <w:t>LS</w:t>
+      </w:r>
+      <w:r>
+        <w:t>-1</w:t>
+      </w:r>
+      <w:r>
+        <w:t xml:space="preserve"> = 11111 00111</w:t>
+      </w:r>
+    </w:p>
+    <w:p>
+      <w:r>
+        <w:t>Table P8</w:t>
+      </w:r>
+    </w:p>
+    <w:tbl>
+      <w:tblPr>
+        <w:tblStyle w:val="TableGrid"/>
+        <w:tblW w:w="0" w:type="auto"/>
+        <w:tblLayout w:type="fixed"/>
+        <w:tblLook w:val="06A0" w:firstRow="1" w:lastRow="0" w:firstColumn="1" w:lastColumn="0" w:noHBand="1" w:noVBand="1"/>
+      </w:tblPr>
+      <w:tblGrid>
+        <w:gridCol w:w="851"/>
+        <w:gridCol w:w="851"/>
+        <w:gridCol w:w="851"/>
+        <w:gridCol w:w="851"/>
+        <w:gridCol w:w="851"/>
+        <w:gridCol w:w="851"/>
+        <w:gridCol w:w="851"/>
+        <w:gridCol w:w="851"/>
+        <w:gridCol w:w="851"/>
+        <w:gridCol w:w="851"/>
+        <w:gridCol w:w="851"/>
+      </w:tblGrid>
+      <w:tr>
+        <w:tc>
+          <w:tcPr>
+            <w:tcW w:w="851" w:type="dxa"/>
+          </w:tcPr>
+          <w:p>
+            <w:r>
+              <w:t>Input</w:t>
+            </w:r>
+          </w:p>
+        </w:tc>
+        <w:tc>
+          <w:tcPr>
+            <w:tcW w:w="851" w:type="dxa"/>
+          </w:tcPr>
+          <w:p>
+            <w:r>
+              <w:t>1</w:t>
+            </w:r>
+          </w:p>
+        </w:tc>
+        <w:tc>
+          <w:tcPr>
+            <w:tcW w:w="851" w:type="dxa"/>
+          </w:tcPr>
+          <w:p>
+            <w:r>
+              <w:t>2</w:t>
+            </w:r>
+          </w:p>
+        </w:tc>
+        <w:tc>
+          <w:tcPr>
+            <w:tcW w:w="851" w:type="dxa"/>
+          </w:tcPr>
+          <w:p>
+            <w:r>
+              <w:t>3</w:t>
+            </w:r>
+          </w:p>
+        </w:tc>
+        <w:tc>
+          <w:tcPr>
+            <w:tcW w:w="851" w:type="dxa"/>
+          </w:tcPr>
+          <w:p>
+            <w:r>
+              <w:t>4</w:t>
+            </w:r>
+          </w:p>
+        </w:tc>
+        <w:tc>
+          <w:tcPr>
+            <w:tcW w:w="851" w:type="dxa"/>
+          </w:tcPr>
+          <w:p>
+            <w:r>
+              <w:t>5</w:t>
+            </w:r>
+          </w:p>
+        </w:tc>
+        <w:tc>
+          <w:tcPr>
+            <w:tcW w:w="851" w:type="dxa"/>
+          </w:tcPr>
+          <w:p>
+            <w:r>
+              <w:t>6</w:t>
+            </w:r>
+          </w:p>
+        </w:tc>
+        <w:tc>
+          <w:tcPr>
+            <w:tcW w:w="851" w:type="dxa"/>
+          </w:tcPr>
+          <w:p>
+            <w:r>
+              <w:t>7</w:t>
+            </w:r>
+          </w:p>
+        </w:tc>
+        <w:tc>
+          <w:tcPr>
+            <w:tcW w:w="851" w:type="dxa"/>
+          </w:tcPr>
+          <w:p>
+            <w:r>
+              <w:t>8</w:t>
+            </w:r>
+          </w:p>
+        </w:tc>
+        <w:tc>
+          <w:tcPr>
+            <w:tcW w:w="851" w:type="dxa"/>
+          </w:tcPr>
+          <w:p>
+            <w:r>
+              <w:t>9</w:t>
+            </w:r>
+          </w:p>
+        </w:tc>
+        <w:tc>
+          <w:tcPr>
+            <w:tcW w:w="851" w:type="dxa"/>
+          </w:tcPr>
+          <w:p>
+            <w:r>
+              <w:t>10</w:t>
+            </w:r>
+          </w:p>
+        </w:tc>
+      </w:tr>
+      <w:tr>
+        <w:tc>
+          <w:tcPr>
+            <w:tcW w:w="851" w:type="dxa"/>
+          </w:tcPr>
+          <w:p>
+            <w:r>
+              <w:t>Output</w:t>
+            </w:r>
+          </w:p>
+        </w:tc>
+        <w:tc>
+          <w:tcPr>
+            <w:tcW w:w="851" w:type="dxa"/>
+          </w:tcPr>
+          <w:p>
+            <w:r>
+              <w:t>6</w:t>
+            </w:r>
+          </w:p>
+        </w:tc>
+        <w:tc>
+          <w:tcPr>
+            <w:tcW w:w="851" w:type="dxa"/>
+          </w:tcPr>
+          <w:p>
+            <w:r>
+              <w:t>3</w:t>
+            </w:r>
+          </w:p>
+        </w:tc>
+        <w:tc>
+          <w:tcPr>
+            <w:tcW w:w="851" w:type="dxa"/>
+          </w:tcPr>
+          <w:p>
+            <w:r>
+              <w:t>7</w:t>
+            </w:r>
+          </w:p>
+        </w:tc>
+        <w:tc>
+          <w:tcPr>
+            <w:tcW w:w="851" w:type="dxa"/>
+          </w:tcPr>
+          <w:p>
+            <w:r>
+              <w:t>4</w:t>
+            </w:r>
+          </w:p>
+        </w:tc>
+        <w:tc>
+          <w:tcPr>
+            <w:tcW w:w="851" w:type="dxa"/>
+          </w:tcPr>
+          <w:p>
+            <w:r>
+              <w:t>8</w:t>
+            </w:r>
+          </w:p>
+        </w:tc>
+        <w:tc>
+          <w:tcPr>
+            <w:tcW w:w="851" w:type="dxa"/>
+          </w:tcPr>
+          <w:p>
+            <w:r>
+              <w:t>5</w:t>
+            </w:r>
+          </w:p>
+        </w:tc>
+        <w:tc>
+          <w:tcPr>
+            <w:tcW w:w="851" w:type="dxa"/>
+          </w:tcPr>
+          <w:p>
+            <w:r>
+              <w:t>10</w:t>
+            </w:r>
+          </w:p>
+        </w:tc>
+        <w:tc>
+          <w:tcPr>
+            <w:tcW w:w="851" w:type="dxa"/>
+          </w:tcPr>
+          <w:p>
+            <w:r>
+              <w:t>9</w:t>
+            </w:r>
+          </w:p>
+        </w:tc>
+        <w:tc>
+          <w:tcPr>
+            <w:tcW w:w="851" w:type="dxa"/>
+          </w:tcPr>
+          <w:p/>
+        </w:tc>
+        <w:tc>
+          <w:tcPr>
+            <w:tcW w:w="851" w:type="dxa"/>
+          </w:tcPr>
+          <w:p/>
+        </w:tc>
+      </w:tr>
+    </w:tbl>
+    <w:p>
+      <w:r>
+        <w:t xml:space="preserve">We use table P8 to </w:t>
+      </w:r>
+      <w:r>
+        <w:t xml:space="preserve">deriving </w:t>
+      </w:r>
+      <w:r>
+        <w:t>pe</w:t>
+      </w:r>
+      <w:r>
+        <w:t>rmutation</w:t>
+      </w:r>
+      <w:r>
+        <w:t xml:space="preserve"> key:</w:t>
+      </w:r>
+    </w:p>
+    <w:p>
+      <w:pPr>
+        <w:rPr>
+          <w:rFonts w:eastAsia="Times New Roman"/>
+          <w:b/>
+          <w:bCs/>
+          <w:sz w:val="30"/>
+          <w:szCs w:val="30"/>
+        </w:rPr>
+      </w:pPr>
+      <w:r>
+        <w:rPr>
+          <w:b/>
+          <w:sz w:val="30"/>
+          <w:szCs w:val="30"/>
+        </w:rPr>
+        <w:t xml:space="preserve"> K1 = </w:t>
+      </w:r>
+      <w:r>
+        <w:rPr>
+          <w:rFonts w:eastAsia="Times New Roman"/>
+          <w:b/>
+          <w:bCs/>
+          <w:sz w:val="30"/>
+          <w:szCs w:val="30"/>
+        </w:rPr>
+        <w:t>0101 1111</w:t>
+      </w:r>
+    </w:p>
+    <w:p>
+      <w:r>
+        <w:t xml:space="preserve">We will calculate K2 by moving </w:t>
+      </w:r>
+      <w:r>
+        <w:t>each bit two place to the left</w:t>
+      </w:r>
+      <w:r>
+        <w:t xml:space="preserve"> of 2 section of 11111-00111</w:t>
+      </w:r>
+      <w:r>
+        <w:t xml:space="preserve"> and using table P8:</w:t>
+      </w:r>
+    </w:p>
+    <w:p>
+      <w:r>
+        <w:t xml:space="preserve">LS-2 = </w:t>
+      </w:r>
+      <w:r>
+        <w:t>11111</w:t>
+      </w:r>
+      <w:r>
+        <w:t xml:space="preserve"> </w:t>
+      </w:r>
+      <w:r>
+        <w:t>11100</w:t>
+      </w:r>
+    </w:p>
+    <w:p>
+      <w:r>
+        <w:t xml:space="preserve">We use table P8 to deriving </w:t>
+      </w:r>
+      <w:r>
+        <w:t>permutation</w:t>
+      </w:r>
+      <w:r>
+        <w:t xml:space="preserve"> key</w:t>
+      </w:r>
+      <w:r>
+        <w:t>:</w:t>
+      </w:r>
+    </w:p>
+    <w:p>
+      <w:pPr>
+        <w:rPr>
+          <w:b/>
+          <w:sz w:val="30"/>
+          <w:szCs w:val="30"/>
+        </w:rPr>
+      </w:pPr>
+      <w:r>
+        <w:rPr>
+          <w:b/>
+          <w:sz w:val="30"/>
+          <w:szCs w:val="30"/>
+        </w:rPr>
+        <w:t xml:space="preserve">K2 = 1111 1100 </w:t>
+      </w:r>
+    </w:p>
+    <w:p>
+      <w:r>
+        <w:t xml:space="preserve">- </w:t>
+      </w:r>
+      <w:r>
+        <w:t>Secondly, we decrypt the string S = 10100010</w:t>
+      </w:r>
+    </w:p>
+    <w:p>
+      <w:r>
+        <w:t>Table IP</w:t>
+      </w:r>
+    </w:p>
+    <w:tbl>
+      <w:tblPr>
+        <w:tblStyle w:val="TableGrid"/>
+        <w:tblW w:w="0" w:type="auto"/>
+        <w:tblLayout w:type="fixed"/>
+        <w:tblLook w:val="06A0" w:firstRow="1" w:lastRow="0" w:firstColumn="1" w:lastColumn="0" w:noHBand="1" w:noVBand="1"/>
+      </w:tblPr>
+      <w:tblGrid>
+        <w:gridCol w:w="1040"/>
+        <w:gridCol w:w="1040"/>
+        <w:gridCol w:w="1040"/>
+        <w:gridCol w:w="1040"/>
+        <w:gridCol w:w="1040"/>
+        <w:gridCol w:w="1040"/>
+        <w:gridCol w:w="1040"/>
+        <w:gridCol w:w="1040"/>
+        <w:gridCol w:w="1040"/>
+      </w:tblGrid>
+      <w:tr>
+        <w:tc>
+          <w:tcPr>
+            <w:tcW w:w="1040" w:type="dxa"/>
+          </w:tcPr>
+          <w:p>
+            <w:r>
+              <w:t>Input</w:t>
+            </w:r>
+          </w:p>
+        </w:tc>
+        <w:tc>
+          <w:tcPr>
+            <w:tcW w:w="1040" w:type="dxa"/>
+          </w:tcPr>
+          <w:p>
+            <w:r>
+              <w:t>1</w:t>
+            </w:r>
+          </w:p>
+        </w:tc>
+        <w:tc>
+          <w:tcPr>
+            <w:tcW w:w="1040" w:type="dxa"/>
+          </w:tcPr>
+          <w:p>
+            <w:r>
+              <w:t>2</w:t>
+            </w:r>
+          </w:p>
+        </w:tc>
+        <w:tc>
+          <w:tcPr>
+            <w:tcW w:w="1040" w:type="dxa"/>
+          </w:tcPr>
+          <w:p>
+            <w:r>
+              <w:t>3</w:t>
+            </w:r>
+          </w:p>
+        </w:tc>
+        <w:tc>
+          <w:tcPr>
+            <w:tcW w:w="1040" w:type="dxa"/>
+          </w:tcPr>
+          <w:p>
+            <w:r>
+              <w:t>4</w:t>
+            </w:r>
+          </w:p>
+        </w:tc>
+        <w:tc>
+          <w:tcPr>
+            <w:tcW w:w="1040" w:type="dxa"/>
+          </w:tcPr>
+          <w:p>
+            <w:r>
+              <w:t>5</w:t>
+            </w:r>
+          </w:p>
+        </w:tc>
+        <w:tc>
+          <w:tcPr>
+            <w:tcW w:w="1040" w:type="dxa"/>
+          </w:tcPr>
+          <w:p>
+            <w:r>
+              <w:t>6</w:t>
+            </w:r>
+          </w:p>
+        </w:tc>
+        <w:tc>
+          <w:tcPr>
+            <w:tcW w:w="1040" w:type="dxa"/>
+          </w:tcPr>
+          <w:p>
+            <w:r>
+              <w:t>7</w:t>
+            </w:r>
+          </w:p>
+        </w:tc>
+        <w:tc>
+          <w:tcPr>
+            <w:tcW w:w="1040" w:type="dxa"/>
+          </w:tcPr>
+          <w:p>
+            <w:r>
+              <w:t>8</w:t>
+            </w:r>
+          </w:p>
+        </w:tc>
+      </w:tr>
+      <w:tr>
+        <w:tc>
+          <w:tcPr>
+            <w:tcW w:w="1040" w:type="dxa"/>
+          </w:tcPr>
+          <w:p>
+            <w:r>
+              <w:t>Output</w:t>
+            </w:r>
+          </w:p>
+        </w:tc>
+        <w:tc>
+          <w:tcPr>
+            <w:tcW w:w="1040" w:type="dxa"/>
+          </w:tcPr>
+          <w:p>
+            <w:r>
+              <w:t>2</w:t>
+            </w:r>
+          </w:p>
+        </w:tc>
+        <w:tc>
+          <w:tcPr>
+            <w:tcW w:w="1040" w:type="dxa"/>
+          </w:tcPr>
+          <w:p>
+            <w:r>
+              <w:t>6</w:t>
+            </w:r>
+          </w:p>
+        </w:tc>
+        <w:tc>
+          <w:tcPr>
+            <w:tcW w:w="1040" w:type="dxa"/>
+          </w:tcPr>
+          <w:p>
+            <w:r>
+              <w:t>3</w:t>
+            </w:r>
+          </w:p>
+        </w:tc>
+        <w:tc>
+          <w:tcPr>
+            <w:tcW w:w="1040" w:type="dxa"/>
+          </w:tcPr>
+          <w:p>
+            <w:r>
+              <w:t>1</w:t>
+            </w:r>
+          </w:p>
+        </w:tc>
+        <w:tc>
+          <w:tcPr>
+            <w:tcW w:w="1040" w:type="dxa"/>
+          </w:tcPr>
+          <w:p>
+            <w:r>
+              <w:t>4</w:t>
+            </w:r>
+          </w:p>
+        </w:tc>
+        <w:tc>
+          <w:tcPr>
+            <w:tcW w:w="1040" w:type="dxa"/>
+          </w:tcPr>
+          <w:p>
+            <w:r>
+              <w:t>8</w:t>
+            </w:r>
+          </w:p>
+        </w:tc>
+        <w:tc>
+          <w:tcPr>
+            <w:tcW w:w="1040" w:type="dxa"/>
+          </w:tcPr>
+          <w:p>
+            <w:r>
+              <w:t>5</w:t>
+            </w:r>
+          </w:p>
+        </w:tc>
+        <w:tc>
+          <w:tcPr>
+            <w:tcW w:w="1040" w:type="dxa"/>
+          </w:tcPr>
+          <w:p>
+            <w:r>
+              <w:t>7</w:t>
+            </w:r>
+          </w:p>
+        </w:tc>
+      </w:tr>
+    </w:tbl>
+    <w:p>
+      <w:r>
+        <w:t>IP(S) = 0011</w:t>
+      </w:r>
+      <w:r>
+        <w:t xml:space="preserve"> </w:t>
+      </w:r>
+      <w:r>
+        <w:t>0001</w:t>
+      </w:r>
+    </w:p>
+    <w:p>
+      <w:r>
+        <w:t>Split IP(S) into 2 section such as the left section (0011) and the right section (0001)</w:t>
+      </w:r>
+    </w:p>
+    <w:p>
+      <w:r>
+        <w:t>Table E/P</w:t>
+      </w:r>
     </w:p>
     <w:p/>
-    <w:bookmarkEnd w:id="0"/>
+    <w:tbl>
+      <w:tblPr>
+        <w:tblStyle w:val="TableGrid"/>
+        <w:tblW w:w="0" w:type="auto"/>
+        <w:tblLayout w:type="fixed"/>
+        <w:tblLook w:val="06A0" w:firstRow="1" w:lastRow="0" w:firstColumn="1" w:lastColumn="0" w:noHBand="1" w:noVBand="1"/>
+      </w:tblPr>
+      <w:tblGrid>
+        <w:gridCol w:w="1040"/>
+        <w:gridCol w:w="1040"/>
+        <w:gridCol w:w="1040"/>
+        <w:gridCol w:w="1040"/>
+        <w:gridCol w:w="1040"/>
+        <w:gridCol w:w="1040"/>
+        <w:gridCol w:w="1040"/>
+        <w:gridCol w:w="1040"/>
+        <w:gridCol w:w="1040"/>
+      </w:tblGrid>
+      <w:tr>
+        <w:tc>
+          <w:tcPr>
+            <w:tcW w:w="1040" w:type="dxa"/>
+          </w:tcPr>
+          <w:p>
+            <w:r>
+              <w:lastRenderedPageBreak/>
+              <w:t>Input</w:t>
+            </w:r>
+          </w:p>
+        </w:tc>
+        <w:tc>
+          <w:tcPr>
+            <w:tcW w:w="1040" w:type="dxa"/>
+          </w:tcPr>
+          <w:p>
+            <w:r>
+              <w:t>1</w:t>
+            </w:r>
+          </w:p>
+        </w:tc>
+        <w:tc>
+          <w:tcPr>
+            <w:tcW w:w="1040" w:type="dxa"/>
+          </w:tcPr>
+          <w:p>
+            <w:r>
+              <w:t>2</w:t>
+            </w:r>
+          </w:p>
+        </w:tc>
+        <w:tc>
+          <w:tcPr>
+            <w:tcW w:w="1040" w:type="dxa"/>
+          </w:tcPr>
+          <w:p>
+            <w:r>
+              <w:t>3</w:t>
+            </w:r>
+          </w:p>
+        </w:tc>
+        <w:tc>
+          <w:tcPr>
+            <w:tcW w:w="1040" w:type="dxa"/>
+          </w:tcPr>
+          <w:p>
+            <w:r>
+              <w:t>4</w:t>
+            </w:r>
+          </w:p>
+        </w:tc>
+        <w:tc>
+          <w:tcPr>
+            <w:tcW w:w="1040" w:type="dxa"/>
+          </w:tcPr>
+          <w:p/>
+        </w:tc>
+        <w:tc>
+          <w:tcPr>
+            <w:tcW w:w="1040" w:type="dxa"/>
+          </w:tcPr>
+          <w:p/>
+        </w:tc>
+        <w:tc>
+          <w:tcPr>
+            <w:tcW w:w="1040" w:type="dxa"/>
+          </w:tcPr>
+          <w:p/>
+        </w:tc>
+        <w:tc>
+          <w:tcPr>
+            <w:tcW w:w="1040" w:type="dxa"/>
+          </w:tcPr>
+          <w:p/>
+        </w:tc>
+      </w:tr>
+      <w:tr>
+        <w:tc>
+          <w:tcPr>
+            <w:tcW w:w="1040" w:type="dxa"/>
+          </w:tcPr>
+          <w:p>
+            <w:r>
+              <w:t>Output</w:t>
+            </w:r>
+          </w:p>
+        </w:tc>
+        <w:tc>
+          <w:tcPr>
+            <w:tcW w:w="1040" w:type="dxa"/>
+          </w:tcPr>
+          <w:p>
+            <w:r>
+              <w:t>4</w:t>
+            </w:r>
+          </w:p>
+        </w:tc>
+        <w:tc>
+          <w:tcPr>
+            <w:tcW w:w="1040" w:type="dxa"/>
+          </w:tcPr>
+          <w:p>
+            <w:r>
+              <w:t>1</w:t>
+            </w:r>
+          </w:p>
+        </w:tc>
+        <w:tc>
+          <w:tcPr>
+            <w:tcW w:w="1040" w:type="dxa"/>
+          </w:tcPr>
+          <w:p>
+            <w:r>
+              <w:t>2</w:t>
+            </w:r>
+          </w:p>
+        </w:tc>
+        <w:tc>
+          <w:tcPr>
+            <w:tcW w:w="1040" w:type="dxa"/>
+          </w:tcPr>
+          <w:p>
+            <w:r>
+              <w:t>3</w:t>
+            </w:r>
+          </w:p>
+        </w:tc>
+        <w:tc>
+          <w:tcPr>
+            <w:tcW w:w="1040" w:type="dxa"/>
+          </w:tcPr>
+          <w:p>
+            <w:r>
+              <w:t>2</w:t>
+            </w:r>
+          </w:p>
+        </w:tc>
+        <w:tc>
+          <w:tcPr>
+            <w:tcW w:w="1040" w:type="dxa"/>
+          </w:tcPr>
+          <w:p>
+            <w:r>
+              <w:t>3</w:t>
+            </w:r>
+          </w:p>
+        </w:tc>
+        <w:tc>
+          <w:tcPr>
+            <w:tcW w:w="1040" w:type="dxa"/>
+          </w:tcPr>
+          <w:p>
+            <w:r>
+              <w:t>4</w:t>
+            </w:r>
+          </w:p>
+        </w:tc>
+        <w:tc>
+          <w:tcPr>
+            <w:tcW w:w="1040" w:type="dxa"/>
+          </w:tcPr>
+          <w:p>
+            <w:r>
+              <w:t>1</w:t>
+            </w:r>
+          </w:p>
+        </w:tc>
+      </w:tr>
+    </w:tbl>
+    <w:p>
+      <w:r>
+        <w:t xml:space="preserve">We use table E/P to deriving the permutated right </w:t>
+      </w:r>
+      <w:proofErr w:type="gramStart"/>
+      <w:r>
+        <w:t>section(</w:t>
+      </w:r>
+      <w:proofErr w:type="gramEnd"/>
+      <w:r>
+        <w:t>0001)</w:t>
+      </w:r>
+    </w:p>
+    <w:p>
+      <w:r>
+        <w:t>E/</w:t>
+      </w:r>
+      <w:proofErr w:type="gramStart"/>
+      <w:r>
+        <w:t>P(</w:t>
+      </w:r>
+      <w:proofErr w:type="gramEnd"/>
+      <w:r>
+        <w:t>0001) = 1000 0010</w:t>
+      </w:r>
+    </w:p>
+    <w:p>
+      <w:proofErr w:type="spellStart"/>
+      <w:proofErr w:type="gramStart"/>
+      <w:r>
+        <w:t>Xor</w:t>
+      </w:r>
+      <w:proofErr w:type="spellEnd"/>
+      <w:r>
+        <w:t>(</w:t>
+      </w:r>
+      <w:proofErr w:type="gramEnd"/>
+      <w:r>
+        <w:t>K2 and E/P(0001)) = 0111 1110</w:t>
+      </w:r>
+    </w:p>
+    <w:p>
+      <w:r>
+        <w:t xml:space="preserve">Split </w:t>
+      </w:r>
+      <w:proofErr w:type="spellStart"/>
+      <w:proofErr w:type="gramStart"/>
+      <w:r>
+        <w:t>Xor</w:t>
+      </w:r>
+      <w:proofErr w:type="spellEnd"/>
+      <w:r>
+        <w:t>(</w:t>
+      </w:r>
+      <w:proofErr w:type="gramEnd"/>
+      <w:r>
+        <w:t>K2 and E/P(0001))</w:t>
+      </w:r>
+      <w:r>
+        <w:t xml:space="preserve"> into 2 section such as the left section(0111) and the right section(1110)</w:t>
+      </w:r>
+    </w:p>
+    <w:p>
+      <w:r>
+        <w:t xml:space="preserve">We derive the left </w:t>
+      </w:r>
+      <w:proofErr w:type="gramStart"/>
+      <w:r>
+        <w:t>section(</w:t>
+      </w:r>
+      <w:proofErr w:type="gramEnd"/>
+      <w:r>
+        <w:t>0111) to use for table S0:</w:t>
+      </w:r>
+    </w:p>
+    <w:p>
+      <w:r>
+        <w:rPr>
+          <w:noProof/>
+        </w:rPr>
+        <w:drawing>
+          <wp:inline distT="0" distB="0" distL="0" distR="0" wp14:anchorId="58C34B0C" wp14:editId="3386739E">
+            <wp:extent cx="2477135" cy="1405158"/>
+            <wp:effectExtent l="0" t="0" r="0" b="0"/>
+            <wp:docPr id="807559236" name="Picture"/>
+            <wp:cNvGraphicFramePr>
+              <a:graphicFrameLocks xmlns:a="http://schemas.openxmlformats.org/drawingml/2006/main" noChangeAspect="1"/>
+            </wp:cNvGraphicFramePr>
+            <a:graphic xmlns:a="http://schemas.openxmlformats.org/drawingml/2006/main">
+              <a:graphicData uri="http://schemas.openxmlformats.org/drawingml/2006/picture">
+                <pic:pic xmlns:pic="http://schemas.openxmlformats.org/drawingml/2006/picture">
+                  <pic:nvPicPr>
+                    <pic:cNvPr id="0" name="Picture"/>
+                    <pic:cNvPicPr/>
+                  </pic:nvPicPr>
+                  <pic:blipFill>
+                    <a:blip r:embed="rId18">
+                      <a:extLst>
+                        <a:ext uri="{28A0092B-C50C-407E-A947-70E740481C1C}">
+                          <a14:useLocalDpi xmlns:a14="http://schemas.microsoft.com/office/drawing/2010/main" val="0"/>
+                        </a:ext>
+                      </a:extLst>
+                    </a:blip>
+                    <a:stretch>
+                      <a:fillRect/>
+                    </a:stretch>
+                  </pic:blipFill>
+                  <pic:spPr>
+                    <a:xfrm>
+                      <a:off x="0" y="0"/>
+                      <a:ext cx="2501853" cy="1419179"/>
+                    </a:xfrm>
+                    <a:prstGeom prst="rect">
+                      <a:avLst/>
+                    </a:prstGeom>
+                  </pic:spPr>
+                </pic:pic>
+              </a:graphicData>
+            </a:graphic>
+          </wp:inline>
+        </w:drawing>
+      </w:r>
+    </w:p>
+    <w:p>
+      <w:r>
+        <w:t xml:space="preserve">We have row= 01 and column = 11 </w:t>
+      </w:r>
+      <w:r>
+        <w:sym w:font="Wingdings" w:char="F0E8"/>
+      </w:r>
+      <w:r>
+        <w:t xml:space="preserve"> S0(left) = 00</w:t>
+      </w:r>
+    </w:p>
+    <w:p>
+      <w:r>
+        <w:t xml:space="preserve">We derive the right </w:t>
+      </w:r>
+      <w:proofErr w:type="gramStart"/>
+      <w:r>
+        <w:t>section(</w:t>
+      </w:r>
+      <w:proofErr w:type="gramEnd"/>
+      <w:r>
+        <w:t>1110) to use for table S1:</w:t>
+      </w:r>
+    </w:p>
+    <w:p>
+      <w:r>
+        <w:rPr>
+          <w:noProof/>
+        </w:rPr>
+        <w:drawing>
+          <wp:inline distT="0" distB="0" distL="0" distR="0" wp14:anchorId="7A413FB3" wp14:editId="719A70FB">
+            <wp:extent cx="2477135" cy="1359852"/>
+            <wp:effectExtent l="0" t="0" r="12065" b="12065"/>
+            <wp:docPr id="254516068" name="Picture"/>
+            <wp:cNvGraphicFramePr>
+              <a:graphicFrameLocks xmlns:a="http://schemas.openxmlformats.org/drawingml/2006/main" noChangeAspect="1"/>
+            </wp:cNvGraphicFramePr>
+            <a:graphic xmlns:a="http://schemas.openxmlformats.org/drawingml/2006/main">
+              <a:graphicData uri="http://schemas.openxmlformats.org/drawingml/2006/picture">
+                <pic:pic xmlns:pic="http://schemas.openxmlformats.org/drawingml/2006/picture">
+                  <pic:nvPicPr>
+                    <pic:cNvPr id="0" name="Picture"/>
+                    <pic:cNvPicPr/>
+                  </pic:nvPicPr>
+                  <pic:blipFill>
+                    <a:blip r:embed="rId19">
+                      <a:extLst>
+                        <a:ext uri="{28A0092B-C50C-407E-A947-70E740481C1C}">
+                          <a14:useLocalDpi xmlns:a14="http://schemas.microsoft.com/office/drawing/2010/main" val="0"/>
+                        </a:ext>
+                      </a:extLst>
+                    </a:blip>
+                    <a:stretch>
+                      <a:fillRect/>
+                    </a:stretch>
+                  </pic:blipFill>
+                  <pic:spPr>
+                    <a:xfrm>
+                      <a:off x="0" y="0"/>
+                      <a:ext cx="2524579" cy="1385897"/>
+                    </a:xfrm>
+                    <a:prstGeom prst="rect">
+                      <a:avLst/>
+                    </a:prstGeom>
+                  </pic:spPr>
+                </pic:pic>
+              </a:graphicData>
+            </a:graphic>
+          </wp:inline>
+        </w:drawing>
+      </w:r>
+    </w:p>
+    <w:p>
+      <w:r>
+        <w:t xml:space="preserve">We have row = 10 and column = 11 </w:t>
+      </w:r>
+      <w:r>
+        <w:sym w:font="Wingdings" w:char="F0E0"/>
+      </w:r>
+      <w:r>
+        <w:t xml:space="preserve"> S1(right) = 00 </w:t>
+      </w:r>
+    </w:p>
+    <w:p>
+      <w:r>
+        <w:t>We use S1S2(0000) to use for table P4(2341) we derive P4(S1S2) = 0000</w:t>
+      </w:r>
+    </w:p>
+    <w:p>
+      <w:proofErr w:type="spellStart"/>
+      <w:proofErr w:type="gramStart"/>
+      <w:r>
+        <w:t>Xor</w:t>
+      </w:r>
+      <w:proofErr w:type="spellEnd"/>
+      <w:r>
+        <w:t>(</w:t>
+      </w:r>
+      <w:proofErr w:type="gramEnd"/>
+      <w:r>
+        <w:t>the left section of IP and P4(S1S2)) = 0011</w:t>
+      </w:r>
+    </w:p>
+    <w:p>
+      <w:r>
+        <w:t>We put together the right section of IP and the result of XOR above: 0001 0011</w:t>
+      </w:r>
+      <w:r>
+        <w:t xml:space="preserve"> (1)</w:t>
+      </w:r>
+    </w:p>
+    <w:p>
+      <w:r>
+        <w:t>Split 0001 0011 into 2 section left (0001) and section right (0011)</w:t>
+      </w:r>
+    </w:p>
+    <w:p>
+      <w:r>
+        <w:t xml:space="preserve"> We derive the left </w:t>
+      </w:r>
+      <w:proofErr w:type="gramStart"/>
+      <w:r>
+        <w:t>section(</w:t>
+      </w:r>
+      <w:proofErr w:type="gramEnd"/>
+      <w:r>
+        <w:t>0011</w:t>
+      </w:r>
+      <w:r>
+        <w:t>) to use for table S0:</w:t>
+      </w:r>
+    </w:p>
+    <w:p>
+      <w:r>
+        <w:rPr>
+          <w:noProof/>
+        </w:rPr>
+        <w:drawing>
+          <wp:inline distT="0" distB="0" distL="0" distR="0" wp14:anchorId="1D2276F3" wp14:editId="6CBC91E9">
+            <wp:extent cx="2626374" cy="1489814"/>
+            <wp:effectExtent l="0" t="0" r="0" b="8890"/>
+            <wp:docPr id="1395684867" name="Picture"/>
+            <wp:cNvGraphicFramePr>
+              <a:graphicFrameLocks xmlns:a="http://schemas.openxmlformats.org/drawingml/2006/main" noChangeAspect="1"/>
+            </wp:cNvGraphicFramePr>
+            <a:graphic xmlns:a="http://schemas.openxmlformats.org/drawingml/2006/main">
+              <a:graphicData uri="http://schemas.openxmlformats.org/drawingml/2006/picture">
+                <pic:pic xmlns:pic="http://schemas.openxmlformats.org/drawingml/2006/picture">
+                  <pic:nvPicPr>
+                    <pic:cNvPr id="0" name="Picture"/>
+                    <pic:cNvPicPr/>
+                  </pic:nvPicPr>
+                  <pic:blipFill>
+                    <a:blip r:embed="rId18">
+                      <a:extLst>
+                        <a:ext uri="{28A0092B-C50C-407E-A947-70E740481C1C}">
+                          <a14:useLocalDpi xmlns:a14="http://schemas.microsoft.com/office/drawing/2010/main" val="0"/>
+                        </a:ext>
+                      </a:extLst>
+                    </a:blip>
+                    <a:stretch>
+                      <a:fillRect/>
+                    </a:stretch>
+                  </pic:blipFill>
+                  <pic:spPr>
+                    <a:xfrm>
+                      <a:off x="0" y="0"/>
+                      <a:ext cx="2684529" cy="1522802"/>
+                    </a:xfrm>
+                    <a:prstGeom prst="rect">
+                      <a:avLst/>
+                    </a:prstGeom>
+                  </pic:spPr>
+                </pic:pic>
+              </a:graphicData>
+            </a:graphic>
+          </wp:inline>
+        </w:drawing>
+      </w:r>
+    </w:p>
+    <w:p/>
+    <w:p/>
+    <w:p>
+      <w:r>
+        <w:lastRenderedPageBreak/>
+        <w:t>We have row= 01 an</w:t>
+      </w:r>
+      <w:r>
+        <w:t>d column = 01</w:t>
+      </w:r>
+      <w:r>
+        <w:t xml:space="preserve"> </w:t>
+      </w:r>
+      <w:r>
+        <w:sym w:font="Wingdings" w:char="F0E8"/>
+      </w:r>
+      <w:r>
+        <w:t xml:space="preserve"> S0(left)</w:t>
+      </w:r>
+      <w:r>
+        <w:t xml:space="preserve"> = 10</w:t>
+      </w:r>
+    </w:p>
+    <w:p>
+      <w:r>
+        <w:t xml:space="preserve">We derive the right </w:t>
+      </w:r>
+      <w:proofErr w:type="gramStart"/>
+      <w:r>
+        <w:t>section(</w:t>
+      </w:r>
+      <w:proofErr w:type="gramEnd"/>
+      <w:r>
+        <w:t>0001</w:t>
+      </w:r>
+      <w:r>
+        <w:t>) to use for table S1:</w:t>
+      </w:r>
+    </w:p>
+    <w:p>
+      <w:r>
+        <w:rPr>
+          <w:noProof/>
+        </w:rPr>
+        <w:drawing>
+          <wp:inline distT="0" distB="0" distL="0" distR="0" wp14:anchorId="1D81CCC2" wp14:editId="1798DE82">
+            <wp:extent cx="2477135" cy="1359852"/>
+            <wp:effectExtent l="0" t="0" r="12065" b="12065"/>
+            <wp:docPr id="8" name="Picture"/>
+            <wp:cNvGraphicFramePr>
+              <a:graphicFrameLocks xmlns:a="http://schemas.openxmlformats.org/drawingml/2006/main" noChangeAspect="1"/>
+            </wp:cNvGraphicFramePr>
+            <a:graphic xmlns:a="http://schemas.openxmlformats.org/drawingml/2006/main">
+              <a:graphicData uri="http://schemas.openxmlformats.org/drawingml/2006/picture">
+                <pic:pic xmlns:pic="http://schemas.openxmlformats.org/drawingml/2006/picture">
+                  <pic:nvPicPr>
+                    <pic:cNvPr id="0" name="Picture"/>
+                    <pic:cNvPicPr/>
+                  </pic:nvPicPr>
+                  <pic:blipFill>
+                    <a:blip r:embed="rId19">
+                      <a:extLst>
+                        <a:ext uri="{28A0092B-C50C-407E-A947-70E740481C1C}">
+                          <a14:useLocalDpi xmlns:a14="http://schemas.microsoft.com/office/drawing/2010/main" val="0"/>
+                        </a:ext>
+                      </a:extLst>
+                    </a:blip>
+                    <a:stretch>
+                      <a:fillRect/>
+                    </a:stretch>
+                  </pic:blipFill>
+                  <pic:spPr>
+                    <a:xfrm>
+                      <a:off x="0" y="0"/>
+                      <a:ext cx="2524579" cy="1385897"/>
+                    </a:xfrm>
+                    <a:prstGeom prst="rect">
+                      <a:avLst/>
+                    </a:prstGeom>
+                  </pic:spPr>
+                </pic:pic>
+              </a:graphicData>
+            </a:graphic>
+          </wp:inline>
+        </w:drawing>
+      </w:r>
+    </w:p>
+    <w:p>
+      <w:r>
+        <w:t>We</w:t>
+      </w:r>
+      <w:r>
+        <w:t xml:space="preserve"> have row = 01 and column = 00</w:t>
+      </w:r>
+      <w:r>
+        <w:t xml:space="preserve"> </w:t>
+      </w:r>
+      <w:r>
+        <w:sym w:font="Wingdings" w:char="F0E0"/>
+      </w:r>
+      <w:r>
+        <w:t xml:space="preserve"> S1(right) = </w:t>
+      </w:r>
+      <w:r>
+        <w:t>1</w:t>
+      </w:r>
+      <w:r>
+        <w:t xml:space="preserve">0 </w:t>
+      </w:r>
+    </w:p>
+    <w:p>
+      <w:r>
+        <w:t>We use S1S2(</w:t>
+      </w:r>
+      <w:r>
+        <w:t>01</w:t>
+      </w:r>
+      <w:r>
+        <w:t xml:space="preserve">00) to use for table P4(2341) we derive P4(S1S2) = </w:t>
+      </w:r>
+      <w:r>
+        <w:t>1010</w:t>
+      </w:r>
+    </w:p>
+    <w:p>
+      <w:proofErr w:type="spellStart"/>
+      <w:proofErr w:type="gramStart"/>
+      <w:r>
+        <w:t>Xor</w:t>
+      </w:r>
+      <w:proofErr w:type="spellEnd"/>
+      <w:r>
+        <w:t>(</w:t>
+      </w:r>
+      <w:proofErr w:type="gramEnd"/>
+      <w:r>
+        <w:t xml:space="preserve">the left section </w:t>
+      </w:r>
+      <w:r>
+        <w:t>of (1)</w:t>
+      </w:r>
+      <w:r>
+        <w:t xml:space="preserve"> and P4(S1S2))</w:t>
+      </w:r>
+      <w:r>
+        <w:t xml:space="preserve"> = 1011</w:t>
+      </w:r>
+    </w:p>
+    <w:p>
+      <w:r>
+        <w:t>We put together the right section of (1) and the result above: 1011 0011</w:t>
+      </w:r>
+    </w:p>
+    <w:p>
+      <w:r>
+        <w:t xml:space="preserve">We use it for table IP-1: </w:t>
+      </w:r>
+    </w:p>
+    <w:tbl>
+      <w:tblPr>
+        <w:tblStyle w:val="TableGrid"/>
+        <w:tblW w:w="0" w:type="auto"/>
+        <w:tblLayout w:type="fixed"/>
+        <w:tblLook w:val="06A0" w:firstRow="1" w:lastRow="0" w:firstColumn="1" w:lastColumn="0" w:noHBand="1" w:noVBand="1"/>
+      </w:tblPr>
+      <w:tblGrid>
+        <w:gridCol w:w="851"/>
+        <w:gridCol w:w="851"/>
+        <w:gridCol w:w="851"/>
+        <w:gridCol w:w="851"/>
+        <w:gridCol w:w="851"/>
+        <w:gridCol w:w="851"/>
+        <w:gridCol w:w="851"/>
+        <w:gridCol w:w="851"/>
+        <w:gridCol w:w="851"/>
+      </w:tblGrid>
+      <w:tr>
+        <w:tc>
+          <w:tcPr>
+            <w:tcW w:w="851" w:type="dxa"/>
+          </w:tcPr>
+          <w:p>
+            <w:r>
+              <w:t>Input</w:t>
+            </w:r>
+          </w:p>
+        </w:tc>
+        <w:tc>
+          <w:tcPr>
+            <w:tcW w:w="851" w:type="dxa"/>
+          </w:tcPr>
+          <w:p>
+            <w:r>
+              <w:t>1</w:t>
+            </w:r>
+          </w:p>
+        </w:tc>
+        <w:tc>
+          <w:tcPr>
+            <w:tcW w:w="851" w:type="dxa"/>
+          </w:tcPr>
+          <w:p>
+            <w:r>
+              <w:t>2</w:t>
+            </w:r>
+          </w:p>
+        </w:tc>
+        <w:tc>
+          <w:tcPr>
+            <w:tcW w:w="851" w:type="dxa"/>
+          </w:tcPr>
+          <w:p>
+            <w:r>
+              <w:t>3</w:t>
+            </w:r>
+          </w:p>
+        </w:tc>
+        <w:tc>
+          <w:tcPr>
+            <w:tcW w:w="851" w:type="dxa"/>
+          </w:tcPr>
+          <w:p>
+            <w:r>
+              <w:t>4</w:t>
+            </w:r>
+          </w:p>
+        </w:tc>
+        <w:tc>
+          <w:tcPr>
+            <w:tcW w:w="851" w:type="dxa"/>
+          </w:tcPr>
+          <w:p>
+            <w:r>
+              <w:t>5</w:t>
+            </w:r>
+          </w:p>
+        </w:tc>
+        <w:tc>
+          <w:tcPr>
+            <w:tcW w:w="851" w:type="dxa"/>
+          </w:tcPr>
+          <w:p>
+            <w:r>
+              <w:t>6</w:t>
+            </w:r>
+          </w:p>
+        </w:tc>
+        <w:tc>
+          <w:tcPr>
+            <w:tcW w:w="851" w:type="dxa"/>
+          </w:tcPr>
+          <w:p>
+            <w:r>
+              <w:t>7</w:t>
+            </w:r>
+          </w:p>
+        </w:tc>
+        <w:tc>
+          <w:tcPr>
+            <w:tcW w:w="851" w:type="dxa"/>
+          </w:tcPr>
+          <w:p>
+            <w:r>
+              <w:t>8</w:t>
+            </w:r>
+          </w:p>
+        </w:tc>
+      </w:tr>
+      <w:tr>
+        <w:tc>
+          <w:tcPr>
+            <w:tcW w:w="851" w:type="dxa"/>
+          </w:tcPr>
+          <w:p>
+            <w:r>
+              <w:t>Output</w:t>
+            </w:r>
+          </w:p>
+        </w:tc>
+        <w:tc>
+          <w:tcPr>
+            <w:tcW w:w="851" w:type="dxa"/>
+          </w:tcPr>
+          <w:p>
+            <w:r>
+              <w:t>4</w:t>
+            </w:r>
+          </w:p>
+        </w:tc>
+        <w:tc>
+          <w:tcPr>
+            <w:tcW w:w="851" w:type="dxa"/>
+          </w:tcPr>
+          <w:p>
+            <w:r>
+              <w:t>1</w:t>
+            </w:r>
+          </w:p>
+        </w:tc>
+        <w:tc>
+          <w:tcPr>
+            <w:tcW w:w="851" w:type="dxa"/>
+          </w:tcPr>
+          <w:p>
+            <w:r>
+              <w:t>3</w:t>
+            </w:r>
+          </w:p>
+        </w:tc>
+        <w:tc>
+          <w:tcPr>
+            <w:tcW w:w="851" w:type="dxa"/>
+          </w:tcPr>
+          <w:p>
+            <w:r>
+              <w:t>5</w:t>
+            </w:r>
+          </w:p>
+        </w:tc>
+        <w:tc>
+          <w:tcPr>
+            <w:tcW w:w="851" w:type="dxa"/>
+          </w:tcPr>
+          <w:p>
+            <w:r>
+              <w:t>7</w:t>
+            </w:r>
+          </w:p>
+        </w:tc>
+        <w:tc>
+          <w:tcPr>
+            <w:tcW w:w="851" w:type="dxa"/>
+          </w:tcPr>
+          <w:p>
+            <w:r>
+              <w:t>2</w:t>
+            </w:r>
+          </w:p>
+        </w:tc>
+        <w:tc>
+          <w:tcPr>
+            <w:tcW w:w="851" w:type="dxa"/>
+          </w:tcPr>
+          <w:p>
+            <w:r>
+              <w:t>8</w:t>
+            </w:r>
+          </w:p>
+        </w:tc>
+        <w:tc>
+          <w:tcPr>
+            <w:tcW w:w="851" w:type="dxa"/>
+          </w:tcPr>
+          <w:p>
+            <w:r>
+              <w:t>6</w:t>
+            </w:r>
+          </w:p>
+        </w:tc>
+      </w:tr>
+    </w:tbl>
+    <w:p>
+      <w:pPr>
+        <w:rPr>
+          <w:b/>
+          <w:sz w:val="30"/>
+          <w:szCs w:val="30"/>
+        </w:rPr>
+      </w:pPr>
+      <w:r>
+        <w:rPr>
+          <w:b/>
+          <w:sz w:val="30"/>
+          <w:szCs w:val="30"/>
+        </w:rPr>
+        <w:t>We derive the plain-text: 1110 1010</w:t>
+      </w:r>
+    </w:p>
     <w:sectPr>
-      <w:headerReference w:type="default" r:id="rId9"/>
-      <w:footerReference w:type="default" r:id="rId10"/>
+      <w:headerReference w:type="default" r:id="rId20"/>
+      <w:footerReference w:type="default" r:id="rId21"/>
       <w:pgSz w:w="12240" w:h="15840"/>
       <w:pgMar w:top="1440" w:right="1440" w:bottom="1440" w:left="1440" w:header="720" w:footer="720" w:gutter="0"/>
       <w:cols w:space="720"/>
@@ -786,7 +4458,7 @@
                               <w:color w:val="FFFFFF" w:themeColor="background1"/>
                               <w:szCs w:val="28"/>
                             </w:rPr>
-                            <w:t>2</w:t>
+                            <w:t>3</w:t>
                           </w:r>
                           <w:r>
                             <w:rPr>
@@ -820,7 +4492,7 @@
         </mc:Choice>
         <mc:Fallback>
           <w:pict>
-            <v:rect w14:anchorId="6622C551" id="Rectangle 40" o:spid="_x0000_s1028" style="position:absolute;left:0;text-align:left;margin-left:0;margin-top:-30.65pt;width:35.05pt;height:25.2pt;z-index:251659264;visibility:visible;mso-wrap-style:square;mso-width-percent:0;mso-height-percent:0;mso-wrap-distance-left:0;mso-wrap-distance-top:0;mso-wrap-distance-right:0;mso-wrap-distance-bottom:0;mso-position-horizontal:absolute;mso-position-horizontal-relative:right-margin-area;mso-position-vertical:absolute;mso-position-vertical-relative:bottom-margin-area;mso-width-percent:0;mso-height-percent:0;mso-width-relative:margin;mso-height-relative:margin;v-text-anchor:bottom" o:gfxdata="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" fillcolor="black [3213]" stroked="f" strokeweight="3pt">
+            <v:rect w14:anchorId="6622C551" id="Rectangle 40" o:spid="_x0000_s1028" style="position:absolute;left:0;text-align:left;margin-left:0;margin-top:-30.65pt;width:35.05pt;height:25.2pt;z-index:251659264;visibility:visible;mso-wrap-style:square;mso-width-percent:0;mso-height-percent:0;mso-wrap-distance-left:0;mso-wrap-distance-top:0;mso-wrap-distance-right:0;mso-wrap-distance-bottom:0;mso-position-horizontal:absolute;mso-position-horizontal-relative:right-margin-area;mso-position-vertical:absolute;mso-position-vertical-relative:bottom-margin-area;mso-width-percent:0;mso-height-percent:0;mso-width-relative:margin;mso-height-relative:margin;v-text-anchor:bottom" o:gfxdata="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" fillcolor="black [3213]" stroked="f" strokeweight="3pt">
               <v:textbox>
                 <w:txbxContent>
                   <w:p>
@@ -862,7 +4534,7 @@
                         <w:color w:val="FFFFFF" w:themeColor="background1"/>
                         <w:szCs w:val="28"/>
                       </w:rPr>
-                      <w:t>2</w:t>
+                      <w:t>3</w:t>
                     </w:r>
                     <w:r>
                       <w:rPr>
@@ -1040,7 +4712,7 @@
         </mc:Choice>
         <mc:Fallback>
           <w:pict>
-            <v:group w14:anchorId="0540B98C" id="Group 37" o:spid="_x0000_s1029" style="position:absolute;left:0;text-align:left;margin-left:1.3pt;margin-top:-32.65pt;width:501.7pt;height:25.85pt;z-index:251660288;mso-wrap-distance-left:0;mso-wrap-distance-right:0;mso-position-horizontal-relative:margin;mso-position-vertical-relative:bottom-margin-area;mso-width-relative:margin;mso-height-relative:margin" coordorigin="19050" coordsize="5943600,283683" o:gfxdata="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">
+            <v:group w14:anchorId="0540B98C" id="Group 37" o:spid="_x0000_s1029" style="position:absolute;left:0;text-align:left;margin-left:1.3pt;margin-top:-32.65pt;width:501.7pt;height:25.85pt;z-index:251660288;mso-wrap-distance-left:0;mso-wrap-distance-right:0;mso-position-horizontal-relative:margin;mso-position-vertical-relative:bottom-margin-area;mso-width-relative:margin;mso-height-relative:margin" coordorigin="19050" coordsize="5943600,283683" o:gfxdata="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">
               <v:rect id="Rectangle 38" o:spid="_x0000_s1030" style="position:absolute;left:19050;width:5943600;height:18826;visibility:visible;mso-wrap-style:square;v-text-anchor:middle" o:gfxdata="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" fillcolor="black [3213]" stroked="f" strokeweight="1pt"/>
               <v:shapetype id="_x0000_t202" coordsize="21600,21600" o:spt="202" path="m0,0l0,21600,21600,21600,21600,0xe">
                 <v:stroke joinstyle="miter"/>
@@ -1265,6 +4937,182 @@
     </w:pPr>
   </w:p>
 </w:hdr>
+</file>
+
+<file path=word/numbering.xml><?xml version="1.0" encoding="utf-8"?>
+<w:numbering xmlns:wpc="http://schemas.microsoft.com/office/word/2010/wordprocessingCanvas" xmlns:mo="http://schemas.microsoft.com/office/mac/office/2008/main" xmlns:mc="http://schemas.openxmlformats.org/markup-compatibility/2006" xmlns:mv="urn:schemas-microsoft-com:mac:vml" xmlns:o="urn:schemas-microsoft-com:office:office" xmlns:r="http://schemas.openxmlformats.org/officeDocument/2006/relationships" xmlns:m="http://schemas.openxmlformats.org/officeDocument/2006/math" xmlns:v="urn:schemas-microsoft-com:vml" xmlns:wp14="http://schemas.microsoft.com/office/word/2010/wordprocessingDrawing" xmlns:wp="http://schemas.openxmlformats.org/drawingml/2006/wordprocessingDrawing" xmlns:w10="urn:schemas-microsoft-com:office:word" xmlns:w="http://schemas.openxmlformats.org/wordprocessingml/2006/main" xmlns:w14="http://schemas.microsoft.com/office/word/2010/wordml" xmlns:w15="http://schemas.microsoft.com/office/word/2012/wordml" xmlns:wpg="http://schemas.microsoft.com/office/word/2010/wordprocessingGroup" xmlns:wpi="http://schemas.microsoft.com/office/word/2010/wordprocessingInk" xmlns:wne="http://schemas.microsoft.com/office/word/2006/wordml" xmlns:wps="http://schemas.microsoft.com/office/word/2010/wordprocessingShape" mc:Ignorable="w14 w15 wp14">
+  <w:abstractNum w:abstractNumId="0">
+    <w:nsid w:val="00000001"/>
+    <w:multiLevelType w:val="hybridMultilevel"/>
+    <w:tmpl w:val="00000001"/>
+    <w:lvl w:ilvl="0" w:tplc="00000001">
+      <w:numFmt w:val="bullet"/>
+      <w:lvlText w:val="."/>
+      <w:lvlJc w:val="left"/>
+      <w:pPr>
+        <w:ind w:left="720" w:hanging="360"/>
+      </w:pPr>
+    </w:lvl>
+    <w:lvl w:ilvl="1" w:tplc="FFFFFFFF">
+      <w:numFmt w:val="decimal"/>
+      <w:lvlText w:val=""/>
+      <w:lvlJc w:val="left"/>
+    </w:lvl>
+    <w:lvl w:ilvl="2" w:tplc="FFFFFFFF">
+      <w:numFmt w:val="decimal"/>
+      <w:lvlText w:val=""/>
+      <w:lvlJc w:val="left"/>
+    </w:lvl>
+    <w:lvl w:ilvl="3" w:tplc="FFFFFFFF">
+      <w:numFmt w:val="decimal"/>
+      <w:lvlText w:val=""/>
+      <w:lvlJc w:val="left"/>
+    </w:lvl>
+    <w:lvl w:ilvl="4" w:tplc="FFFFFFFF">
+      <w:numFmt w:val="decimal"/>
+      <w:lvlText w:val=""/>
+      <w:lvlJc w:val="left"/>
+    </w:lvl>
+    <w:lvl w:ilvl="5" w:tplc="FFFFFFFF">
+      <w:numFmt w:val="decimal"/>
+      <w:lvlText w:val=""/>
+      <w:lvlJc w:val="left"/>
+    </w:lvl>
+    <w:lvl w:ilvl="6" w:tplc="FFFFFFFF">
+      <w:numFmt w:val="decimal"/>
+      <w:lvlText w:val=""/>
+      <w:lvlJc w:val="left"/>
+    </w:lvl>
+    <w:lvl w:ilvl="7" w:tplc="FFFFFFFF">
+      <w:numFmt w:val="decimal"/>
+      <w:lvlText w:val=""/>
+      <w:lvlJc w:val="left"/>
+    </w:lvl>
+    <w:lvl w:ilvl="8" w:tplc="FFFFFFFF">
+      <w:numFmt w:val="decimal"/>
+      <w:lvlText w:val=""/>
+      <w:lvlJc w:val="left"/>
+    </w:lvl>
+  </w:abstractNum>
+  <w:abstractNum w:abstractNumId="1">
+    <w:nsid w:val="4DDD6D0D"/>
+    <w:multiLevelType w:val="hybridMultilevel"/>
+    <w:tmpl w:val="34807622"/>
+    <w:lvl w:ilvl="0" w:tplc="201E9358">
+      <w:numFmt w:val="bullet"/>
+      <w:lvlText w:val="-"/>
+      <w:lvlJc w:val="left"/>
+      <w:pPr>
+        <w:ind w:left="720" w:hanging="360"/>
+      </w:pPr>
+      <w:rPr>
+        <w:rFonts w:ascii="Times New Roman" w:eastAsiaTheme="minorHAnsi" w:hAnsi="Times New Roman" w:cs="Times New Roman" w:hint="default"/>
+      </w:rPr>
+    </w:lvl>
+    <w:lvl w:ilvl="1" w:tplc="04090003" w:tentative="1">
+      <w:start w:val="1"/>
+      <w:numFmt w:val="bullet"/>
+      <w:lvlText w:val="o"/>
+      <w:lvlJc w:val="left"/>
+      <w:pPr>
+        <w:ind w:left="1440" w:hanging="360"/>
+      </w:pPr>
+      <w:rPr>
+        <w:rFonts w:ascii="Courier New" w:hAnsi="Courier New" w:cs="Courier New" w:hint="default"/>
+      </w:rPr>
+    </w:lvl>
+    <w:lvl w:ilvl="2" w:tplc="04090005" w:tentative="1">
+      <w:start w:val="1"/>
+      <w:numFmt w:val="bullet"/>
+      <w:lvlText w:val=""/>
+      <w:lvlJc w:val="left"/>
+      <w:pPr>
+        <w:ind w:left="2160" w:hanging="360"/>
+      </w:pPr>
+      <w:rPr>
+        <w:rFonts w:ascii="Wingdings" w:hAnsi="Wingdings" w:hint="default"/>
+      </w:rPr>
+    </w:lvl>
+    <w:lvl w:ilvl="3" w:tplc="04090001" w:tentative="1">
+      <w:start w:val="1"/>
+      <w:numFmt w:val="bullet"/>
+      <w:lvlText w:val=""/>
+      <w:lvlJc w:val="left"/>
+      <w:pPr>
+        <w:ind w:left="2880" w:hanging="360"/>
+      </w:pPr>
+      <w:rPr>
+        <w:rFonts w:ascii="Symbol" w:hAnsi="Symbol" w:hint="default"/>
+      </w:rPr>
+    </w:lvl>
+    <w:lvl w:ilvl="4" w:tplc="04090003" w:tentative="1">
+      <w:start w:val="1"/>
+      <w:numFmt w:val="bullet"/>
+      <w:lvlText w:val="o"/>
+      <w:lvlJc w:val="left"/>
+      <w:pPr>
+        <w:ind w:left="3600" w:hanging="360"/>
+      </w:pPr>
+      <w:rPr>
+        <w:rFonts w:ascii="Courier New" w:hAnsi="Courier New" w:cs="Courier New" w:hint="default"/>
+      </w:rPr>
+    </w:lvl>
+    <w:lvl w:ilvl="5" w:tplc="04090005" w:tentative="1">
+      <w:start w:val="1"/>
+      <w:numFmt w:val="bullet"/>
+      <w:lvlText w:val=""/>
+      <w:lvlJc w:val="left"/>
+      <w:pPr>
+        <w:ind w:left="4320" w:hanging="360"/>
+      </w:pPr>
+      <w:rPr>
+        <w:rFonts w:ascii="Wingdings" w:hAnsi="Wingdings" w:hint="default"/>
+      </w:rPr>
+    </w:lvl>
+    <w:lvl w:ilvl="6" w:tplc="04090001" w:tentative="1">
+      <w:start w:val="1"/>
+      <w:numFmt w:val="bullet"/>
+      <w:lvlText w:val=""/>
+      <w:lvlJc w:val="left"/>
+      <w:pPr>
+        <w:ind w:left="5040" w:hanging="360"/>
+      </w:pPr>
+      <w:rPr>
+        <w:rFonts w:ascii="Symbol" w:hAnsi="Symbol" w:hint="default"/>
+      </w:rPr>
+    </w:lvl>
+    <w:lvl w:ilvl="7" w:tplc="04090003" w:tentative="1">
+      <w:start w:val="1"/>
+      <w:numFmt w:val="bullet"/>
+      <w:lvlText w:val="o"/>
+      <w:lvlJc w:val="left"/>
+      <w:pPr>
+        <w:ind w:left="5760" w:hanging="360"/>
+      </w:pPr>
+      <w:rPr>
+        <w:rFonts w:ascii="Courier New" w:hAnsi="Courier New" w:cs="Courier New" w:hint="default"/>
+      </w:rPr>
+    </w:lvl>
+    <w:lvl w:ilvl="8" w:tplc="04090005" w:tentative="1">
+      <w:start w:val="1"/>
+      <w:numFmt w:val="bullet"/>
+      <w:lvlText w:val=""/>
+      <w:lvlJc w:val="left"/>
+      <w:pPr>
+        <w:ind w:left="6480" w:hanging="360"/>
+      </w:pPr>
+      <w:rPr>
+        <w:rFonts w:ascii="Wingdings" w:hAnsi="Wingdings" w:hint="default"/>
+      </w:rPr>
+    </w:lvl>
+  </w:abstractNum>
+  <w:num w:numId="1">
+    <w:abstractNumId w:val="0"/>
+  </w:num>
+  <w:num w:numId="2">
+    <w:abstractNumId w:val="1"/>
+  </w:num>
+</w:numbering>
 </file>
 
 <file path=word/styles.xml><?xml version="1.0" encoding="utf-8"?>
@@ -1435,7 +5283,7 @@
     <w:lsdException w:name="Table Web 2" w:semiHidden="1" w:unhideWhenUsed="1"/>
     <w:lsdException w:name="Table Web 3" w:semiHidden="1" w:unhideWhenUsed="1"/>
     <w:lsdException w:name="Balloon Text" w:semiHidden="1" w:unhideWhenUsed="1"/>
-    <w:lsdException w:name="Table Grid" w:uiPriority="39"/>
+    <w:lsdException w:name="Table Grid" w:uiPriority="59"/>
     <w:lsdException w:name="Table Theme" w:semiHidden="1" w:unhideWhenUsed="1"/>
     <w:lsdException w:name="Note Level 1" w:semiHidden="1" w:unhideWhenUsed="1"/>
     <w:lsdException w:name="Note Level 2" w:semiHidden="1" w:unhideWhenUsed="1"/>
@@ -1667,7 +5515,7 @@
   <w:style w:type="paragraph" w:default="1" w:styleId="Normal">
     <w:name w:val="Normal"/>
     <w:qFormat/>
-    <w:rsid w:val="00916784"/>
+    <w:rsid w:val="00A42277"/>
     <w:rPr>
       <w:rFonts w:ascii="Times New Roman" w:hAnsi="Times New Roman" w:cs="Times New Roman"/>
     </w:rPr>
@@ -1818,7 +5666,7 @@
   <w:style w:type="table" w:styleId="TableGrid">
     <w:name w:val="Table Grid"/>
     <w:basedOn w:val="TableNormal"/>
-    <w:uiPriority w:val="39"/>
+    <w:uiPriority w:val="59"/>
     <w:rsid w:val="00C5660C"/>
     <w:rPr>
       <w:sz w:val="22"/>
@@ -1857,6 +5705,18 @@
       <w:rFonts w:asciiTheme="minorHAnsi" w:hAnsiTheme="minorHAnsi" w:cstheme="minorBidi"/>
       <w:sz w:val="28"/>
       <w:szCs w:val="22"/>
+    </w:rPr>
+  </w:style>
+  <w:style w:type="character" w:styleId="Hyperlink">
+    <w:name w:val="Hyperlink"/>
+    <w:basedOn w:val="DefaultParagraphFont"/>
+    <w:uiPriority w:val="99"/>
+    <w:semiHidden/>
+    <w:unhideWhenUsed/>
+    <w:rsid w:val="00A42277"/>
+    <w:rPr>
+      <w:color w:val="0000FF"/>
+      <w:u w:val="single"/>
     </w:rPr>
   </w:style>
 </w:styles>
@@ -2147,7 +6007,7 @@
 </file>
 
 <file path=customXml/itemProps2.xml><?xml version="1.0" encoding="utf-8"?>
-<ds:datastoreItem xmlns:ds="http://schemas.openxmlformats.org/officeDocument/2006/customXml" ds:itemID="{800FD746-7679-CD40-9FC8-39F4A66D6607}">
+<ds:datastoreItem xmlns:ds="http://schemas.openxmlformats.org/officeDocument/2006/customXml" ds:itemID="{EFE2D6F0-268E-AA49-B147-F56B428BE65F}">
   <ds:schemaRefs>
     <ds:schemaRef ds:uri="http://schemas.openxmlformats.org/officeDocument/2006/bibliography"/>
   </ds:schemaRefs>

</xml_diff>